<commit_message>
Ajuste no caso de teste 09
</commit_message>
<xml_diff>
--- a/4.4 Caso de Teste - UC-09 Consultar atividade.docx
+++ b/4.4 Caso de Teste - UC-09 Consultar atividade.docx
@@ -920,7 +920,7 @@
                 <w:sz w:val="18"/>
                 <w:szCs w:val="18"/>
               </w:rPr>
-              <w:t>BOTÃO</w:t>
+              <w:t>DATA AGENDADA</w:t>
             </w:r>
           </w:p>
         </w:tc>
@@ -950,7 +950,7 @@
                 <w:sz w:val="18"/>
                 <w:szCs w:val="18"/>
               </w:rPr>
-              <w:t>DATA AGENDADA</w:t>
+              <w:t>BOTÃO</w:t>
             </w:r>
           </w:p>
         </w:tc>
@@ -1112,33 +1112,33 @@
                 <w:sz w:val="18"/>
                 <w:szCs w:val="18"/>
               </w:rPr>
+              <w:t>27/04/2015</w:t>
+            </w:r>
+          </w:p>
+        </w:tc>
+        <w:tc>
+          <w:tcPr>
+            <w:tcW w:w="1206" w:type="dxa"/>
+          </w:tcPr>
+          <w:p>
+            <w:pPr>
+              <w:pStyle w:val="Cabealho"/>
+              <w:jc w:val="center"/>
+              <w:rPr>
+                <w:rFonts w:ascii="Arial" w:hAnsi="Arial" w:cs="Arial"/>
+                <w:bCs/>
+                <w:sz w:val="18"/>
+                <w:szCs w:val="18"/>
+              </w:rPr>
+            </w:pPr>
+            <w:r>
+              <w:rPr>
+                <w:rFonts w:ascii="Arial" w:hAnsi="Arial" w:cs="Arial"/>
+                <w:bCs/>
+                <w:sz w:val="18"/>
+                <w:szCs w:val="18"/>
+              </w:rPr>
               <w:t>PESQUISAR</w:t>
-            </w:r>
-          </w:p>
-        </w:tc>
-        <w:tc>
-          <w:tcPr>
-            <w:tcW w:w="1206" w:type="dxa"/>
-          </w:tcPr>
-          <w:p>
-            <w:pPr>
-              <w:pStyle w:val="Cabealho"/>
-              <w:jc w:val="center"/>
-              <w:rPr>
-                <w:rFonts w:ascii="Arial" w:hAnsi="Arial" w:cs="Arial"/>
-                <w:bCs/>
-                <w:sz w:val="18"/>
-                <w:szCs w:val="18"/>
-              </w:rPr>
-            </w:pPr>
-            <w:r>
-              <w:rPr>
-                <w:rFonts w:ascii="Arial" w:hAnsi="Arial" w:cs="Arial"/>
-                <w:bCs/>
-                <w:sz w:val="18"/>
-                <w:szCs w:val="18"/>
-              </w:rPr>
-              <w:t>27/04/2015</w:t>
             </w:r>
           </w:p>
         </w:tc>
@@ -1293,33 +1293,33 @@
                 <w:sz w:val="18"/>
                 <w:szCs w:val="18"/>
               </w:rPr>
+              <w:t>VAZIO</w:t>
+            </w:r>
+          </w:p>
+        </w:tc>
+        <w:tc>
+          <w:tcPr>
+            <w:tcW w:w="1206" w:type="dxa"/>
+          </w:tcPr>
+          <w:p>
+            <w:pPr>
+              <w:pStyle w:val="Cabealho"/>
+              <w:jc w:val="center"/>
+              <w:rPr>
+                <w:rFonts w:ascii="Arial" w:hAnsi="Arial" w:cs="Arial"/>
+                <w:bCs/>
+                <w:sz w:val="18"/>
+                <w:szCs w:val="18"/>
+              </w:rPr>
+            </w:pPr>
+            <w:r>
+              <w:rPr>
+                <w:rFonts w:ascii="Arial" w:hAnsi="Arial" w:cs="Arial"/>
+                <w:bCs/>
+                <w:sz w:val="18"/>
+                <w:szCs w:val="18"/>
+              </w:rPr>
               <w:t>PESQUISAR</w:t>
-            </w:r>
-          </w:p>
-        </w:tc>
-        <w:tc>
-          <w:tcPr>
-            <w:tcW w:w="1206" w:type="dxa"/>
-          </w:tcPr>
-          <w:p>
-            <w:pPr>
-              <w:pStyle w:val="Cabealho"/>
-              <w:jc w:val="center"/>
-              <w:rPr>
-                <w:rFonts w:ascii="Arial" w:hAnsi="Arial" w:cs="Arial"/>
-                <w:bCs/>
-                <w:sz w:val="18"/>
-                <w:szCs w:val="18"/>
-              </w:rPr>
-            </w:pPr>
-            <w:r>
-              <w:rPr>
-                <w:rFonts w:ascii="Arial" w:hAnsi="Arial" w:cs="Arial"/>
-                <w:bCs/>
-                <w:sz w:val="18"/>
-                <w:szCs w:val="18"/>
-              </w:rPr>
-              <w:t>VAZIO</w:t>
             </w:r>
           </w:p>
         </w:tc>
@@ -1474,33 +1474,33 @@
                 <w:sz w:val="18"/>
                 <w:szCs w:val="18"/>
               </w:rPr>
+              <w:t>27/04/2015</w:t>
+            </w:r>
+          </w:p>
+        </w:tc>
+        <w:tc>
+          <w:tcPr>
+            <w:tcW w:w="1206" w:type="dxa"/>
+          </w:tcPr>
+          <w:p>
+            <w:pPr>
+              <w:pStyle w:val="Cabealho"/>
+              <w:jc w:val="center"/>
+              <w:rPr>
+                <w:rFonts w:ascii="Arial" w:hAnsi="Arial" w:cs="Arial"/>
+                <w:bCs/>
+                <w:sz w:val="18"/>
+                <w:szCs w:val="18"/>
+              </w:rPr>
+            </w:pPr>
+            <w:r>
+              <w:rPr>
+                <w:rFonts w:ascii="Arial" w:hAnsi="Arial" w:cs="Arial"/>
+                <w:bCs/>
+                <w:sz w:val="18"/>
+                <w:szCs w:val="18"/>
+              </w:rPr>
               <w:t>PESQUISAR</w:t>
-            </w:r>
-          </w:p>
-        </w:tc>
-        <w:tc>
-          <w:tcPr>
-            <w:tcW w:w="1206" w:type="dxa"/>
-          </w:tcPr>
-          <w:p>
-            <w:pPr>
-              <w:pStyle w:val="Cabealho"/>
-              <w:jc w:val="center"/>
-              <w:rPr>
-                <w:rFonts w:ascii="Arial" w:hAnsi="Arial" w:cs="Arial"/>
-                <w:bCs/>
-                <w:sz w:val="18"/>
-                <w:szCs w:val="18"/>
-              </w:rPr>
-            </w:pPr>
-            <w:r>
-              <w:rPr>
-                <w:rFonts w:ascii="Arial" w:hAnsi="Arial" w:cs="Arial"/>
-                <w:bCs/>
-                <w:sz w:val="18"/>
-                <w:szCs w:val="18"/>
-              </w:rPr>
-              <w:t>27/04/2015</w:t>
             </w:r>
           </w:p>
         </w:tc>
@@ -1637,33 +1637,33 @@
                 <w:sz w:val="18"/>
                 <w:szCs w:val="18"/>
               </w:rPr>
+              <w:t>27/04/2015</w:t>
+            </w:r>
+          </w:p>
+        </w:tc>
+        <w:tc>
+          <w:tcPr>
+            <w:tcW w:w="1206" w:type="dxa"/>
+          </w:tcPr>
+          <w:p>
+            <w:pPr>
+              <w:pStyle w:val="Cabealho"/>
+              <w:jc w:val="center"/>
+              <w:rPr>
+                <w:rFonts w:ascii="Arial" w:hAnsi="Arial" w:cs="Arial"/>
+                <w:bCs/>
+                <w:sz w:val="18"/>
+                <w:szCs w:val="18"/>
+              </w:rPr>
+            </w:pPr>
+            <w:r>
+              <w:rPr>
+                <w:rFonts w:ascii="Arial" w:hAnsi="Arial" w:cs="Arial"/>
+                <w:bCs/>
+                <w:sz w:val="18"/>
+                <w:szCs w:val="18"/>
+              </w:rPr>
               <w:t>PESQUISAR</w:t>
-            </w:r>
-          </w:p>
-        </w:tc>
-        <w:tc>
-          <w:tcPr>
-            <w:tcW w:w="1206" w:type="dxa"/>
-          </w:tcPr>
-          <w:p>
-            <w:pPr>
-              <w:pStyle w:val="Cabealho"/>
-              <w:jc w:val="center"/>
-              <w:rPr>
-                <w:rFonts w:ascii="Arial" w:hAnsi="Arial" w:cs="Arial"/>
-                <w:bCs/>
-                <w:sz w:val="18"/>
-                <w:szCs w:val="18"/>
-              </w:rPr>
-            </w:pPr>
-            <w:r>
-              <w:rPr>
-                <w:rFonts w:ascii="Arial" w:hAnsi="Arial" w:cs="Arial"/>
-                <w:bCs/>
-                <w:sz w:val="18"/>
-                <w:szCs w:val="18"/>
-              </w:rPr>
-              <w:t>27/04/2015</w:t>
             </w:r>
           </w:p>
         </w:tc>
@@ -1800,34 +1800,36 @@
                 <w:sz w:val="18"/>
                 <w:szCs w:val="18"/>
               </w:rPr>
+              <w:t>27/04/2015</w:t>
+            </w:r>
+          </w:p>
+        </w:tc>
+        <w:tc>
+          <w:tcPr>
+            <w:tcW w:w="1206" w:type="dxa"/>
+          </w:tcPr>
+          <w:p>
+            <w:pPr>
+              <w:pStyle w:val="Cabealho"/>
+              <w:jc w:val="center"/>
+              <w:rPr>
+                <w:rFonts w:ascii="Arial" w:hAnsi="Arial" w:cs="Arial"/>
+                <w:bCs/>
+                <w:sz w:val="18"/>
+                <w:szCs w:val="18"/>
+              </w:rPr>
+            </w:pPr>
+            <w:r>
+              <w:rPr>
+                <w:rFonts w:ascii="Arial" w:hAnsi="Arial" w:cs="Arial"/>
+                <w:bCs/>
+                <w:sz w:val="18"/>
+                <w:szCs w:val="18"/>
+              </w:rPr>
               <w:t>PESQUISAR</w:t>
             </w:r>
-          </w:p>
-        </w:tc>
-        <w:tc>
-          <w:tcPr>
-            <w:tcW w:w="1206" w:type="dxa"/>
-          </w:tcPr>
-          <w:p>
-            <w:pPr>
-              <w:pStyle w:val="Cabealho"/>
-              <w:jc w:val="center"/>
-              <w:rPr>
-                <w:rFonts w:ascii="Arial" w:hAnsi="Arial" w:cs="Arial"/>
-                <w:bCs/>
-                <w:sz w:val="18"/>
-                <w:szCs w:val="18"/>
-              </w:rPr>
-            </w:pPr>
-            <w:r>
-              <w:rPr>
-                <w:rFonts w:ascii="Arial" w:hAnsi="Arial" w:cs="Arial"/>
-                <w:bCs/>
-                <w:sz w:val="18"/>
-                <w:szCs w:val="18"/>
-              </w:rPr>
-              <w:t>27/04/2015</w:t>
-            </w:r>
+            <w:bookmarkStart w:id="0" w:name="_GoBack"/>
+            <w:bookmarkEnd w:id="0"/>
           </w:p>
         </w:tc>
         <w:tc>
@@ -1876,10 +1878,7 @@
         </w:tc>
       </w:tr>
     </w:tbl>
-    <w:p>
-      <w:bookmarkStart w:id="0" w:name="_GoBack"/>
-      <w:bookmarkEnd w:id="0"/>
-    </w:p>
+    <w:p/>
     <w:tbl>
       <w:tblPr>
         <w:tblW w:w="0" w:type="auto"/>

</xml_diff>

<commit_message>
Ajuste dos casos de teste 9 e 10
</commit_message>
<xml_diff>
--- a/4.4 Caso de Teste - UC-09 Consultar atividade.docx
+++ b/4.4 Caso de Teste - UC-09 Consultar atividade.docx
@@ -2,23 +2,9 @@
 <file path=word/document.xml><?xml version="1.0" encoding="utf-8"?>
 <w:document xmlns:wpc="http://schemas.microsoft.com/office/word/2010/wordprocessingCanvas" xmlns:mc="http://schemas.openxmlformats.org/markup-compatibility/2006" xmlns:o="urn:schemas-microsoft-com:office:office" xmlns:r="http://schemas.openxmlformats.org/officeDocument/2006/relationships" xmlns:m="http://schemas.openxmlformats.org/officeDocument/2006/math" xmlns:v="urn:schemas-microsoft-com:vml" xmlns:wp14="http://schemas.microsoft.com/office/word/2010/wordprocessingDrawing" xmlns:wp="http://schemas.openxmlformats.org/drawingml/2006/wordprocessingDrawing" xmlns:w10="urn:schemas-microsoft-com:office:word" xmlns:w="http://schemas.openxmlformats.org/wordprocessingml/2006/main" xmlns:w14="http://schemas.microsoft.com/office/word/2010/wordml" xmlns:wpg="http://schemas.microsoft.com/office/word/2010/wordprocessingGroup" xmlns:wpi="http://schemas.microsoft.com/office/word/2010/wordprocessingInk" xmlns:wne="http://schemas.microsoft.com/office/word/2006/wordml" xmlns:wps="http://schemas.microsoft.com/office/word/2010/wordprocessingShape" mc:Ignorable="w14 wp14">
   <w:body>
-    <w:p>
-      <w:pPr>
-        <w:rPr>
-          <w:sz w:val="8"/>
-        </w:rPr>
-      </w:pPr>
-    </w:p>
-    <w:p>
-      <w:pPr>
-        <w:rPr>
-          <w:sz w:val="8"/>
-        </w:rPr>
-      </w:pPr>
-    </w:p>
     <w:tbl>
       <w:tblPr>
-        <w:tblW w:w="0" w:type="auto"/>
+        <w:tblW w:w="9214" w:type="dxa"/>
         <w:tblInd w:w="-72" w:type="dxa"/>
         <w:tblBorders>
           <w:top w:val="single" w:sz="4" w:space="0" w:color="auto"/>
@@ -36,16 +22,16 @@
         <w:tblLook w:val="0000" w:firstRow="0" w:lastRow="0" w:firstColumn="0" w:lastColumn="0" w:noHBand="0" w:noVBand="0"/>
       </w:tblPr>
       <w:tblGrid>
-        <w:gridCol w:w="1367"/>
-        <w:gridCol w:w="1043"/>
+        <w:gridCol w:w="1135"/>
+        <w:gridCol w:w="1275"/>
+        <w:gridCol w:w="2127"/>
         <w:gridCol w:w="2268"/>
-        <w:gridCol w:w="2410"/>
-        <w:gridCol w:w="2126"/>
+        <w:gridCol w:w="2409"/>
       </w:tblGrid>
       <w:tr>
         <w:tc>
           <w:tcPr>
-            <w:tcW w:w="1367" w:type="dxa"/>
+            <w:tcW w:w="1135" w:type="dxa"/>
             <w:tcBorders>
               <w:bottom w:val="single" w:sz="4" w:space="0" w:color="auto"/>
             </w:tcBorders>
@@ -71,12 +57,13 @@
         </w:tc>
         <w:tc>
           <w:tcPr>
-            <w:tcW w:w="7847" w:type="dxa"/>
+            <w:tcW w:w="8079" w:type="dxa"/>
             <w:gridSpan w:val="4"/>
             <w:tcBorders>
               <w:bottom w:val="single" w:sz="4" w:space="0" w:color="auto"/>
             </w:tcBorders>
             <w:shd w:val="clear" w:color="auto" w:fill="BFBFBF" w:themeFill="background1" w:themeFillShade="BF"/>
+            <w:vAlign w:val="center"/>
           </w:tcPr>
           <w:p>
             <w:pPr>
@@ -103,7 +90,7 @@
         </w:trPr>
         <w:tc>
           <w:tcPr>
-            <w:tcW w:w="1367" w:type="dxa"/>
+            <w:tcW w:w="1135" w:type="dxa"/>
             <w:tcBorders>
               <w:bottom w:val="single" w:sz="4" w:space="0" w:color="auto"/>
             </w:tcBorders>
@@ -131,7 +118,7 @@
         </w:tc>
         <w:tc>
           <w:tcPr>
-            <w:tcW w:w="7847" w:type="dxa"/>
+            <w:tcW w:w="8079" w:type="dxa"/>
             <w:gridSpan w:val="4"/>
             <w:tcBorders>
               <w:bottom w:val="single" w:sz="4" w:space="0" w:color="auto"/>
@@ -152,49 +139,15 @@
                 <w:b/>
                 <w:bCs/>
               </w:rPr>
-              <w:t>Teste do</w:t>
-            </w:r>
-            <w:r>
-              <w:rPr>
-                <w:rFonts w:ascii="Arial" w:hAnsi="Arial" w:cs="Arial"/>
-                <w:b/>
-                <w:bCs/>
-              </w:rPr>
-              <w:t xml:space="preserve"> bot</w:t>
-            </w:r>
-            <w:r>
-              <w:rPr>
-                <w:rFonts w:ascii="Arial" w:hAnsi="Arial" w:cs="Arial"/>
-                <w:b/>
-                <w:bCs/>
-              </w:rPr>
-              <w:t>ão</w:t>
-            </w:r>
-            <w:r>
-              <w:rPr>
-                <w:rFonts w:ascii="Arial" w:hAnsi="Arial" w:cs="Arial"/>
-                <w:b/>
-                <w:bCs/>
-              </w:rPr>
-              <w:t>:</w:t>
-            </w:r>
-          </w:p>
-          <w:p>
-            <w:pPr>
-              <w:pStyle w:val="Cabealho"/>
-              <w:rPr>
-                <w:rFonts w:ascii="Arial" w:hAnsi="Arial" w:cs="Arial"/>
-                <w:b/>
-                <w:bCs/>
-              </w:rPr>
-            </w:pPr>
-            <w:r>
-              <w:rPr>
-                <w:rFonts w:ascii="Arial" w:hAnsi="Arial" w:cs="Arial"/>
-                <w:b/>
-                <w:bCs/>
-              </w:rPr>
-              <w:t>PESQUISAR</w:t>
+              <w:t xml:space="preserve">VALIDAR A PESQUISA DE </w:t>
+            </w:r>
+            <w:r>
+              <w:rPr>
+                <w:rFonts w:ascii="Arial" w:hAnsi="Arial" w:cs="Arial"/>
+                <w:b/>
+                <w:bCs/>
+              </w:rPr>
+              <w:t>ATIVIDADES CADASTRADAS</w:t>
             </w:r>
           </w:p>
         </w:tc>
@@ -208,6 +161,7 @@
               <w:bottom w:val="single" w:sz="4" w:space="0" w:color="auto"/>
             </w:tcBorders>
             <w:shd w:val="clear" w:color="auto" w:fill="BFBFBF" w:themeFill="background1" w:themeFillShade="BF"/>
+            <w:vAlign w:val="center"/>
           </w:tcPr>
           <w:p>
             <w:pPr>
@@ -255,20 +209,17 @@
                 <w:b/>
                 <w:bCs/>
               </w:rPr>
-              <w:t xml:space="preserve">Não </w:t>
-            </w:r>
-            <w:r>
-              <w:rPr>
-                <w:rFonts w:ascii="Arial" w:hAnsi="Arial" w:cs="Arial"/>
-                <w:b/>
-                <w:bCs/>
-              </w:rPr>
-              <w:t>se aplica.</w:t>
-            </w:r>
+              <w:t>O usuário “Otavio” ter atividades cadastradas no sistema</w:t>
+            </w:r>
+            <w:bookmarkStart w:id="0" w:name="_GoBack"/>
+            <w:bookmarkEnd w:id="0"/>
           </w:p>
         </w:tc>
       </w:tr>
       <w:tr>
+        <w:trPr>
+          <w:trHeight w:val="473"/>
+        </w:trPr>
         <w:tc>
           <w:tcPr>
             <w:tcW w:w="2410" w:type="dxa"/>
@@ -277,6 +228,7 @@
               <w:bottom w:val="single" w:sz="4" w:space="0" w:color="auto"/>
             </w:tcBorders>
             <w:shd w:val="clear" w:color="auto" w:fill="BFBFBF" w:themeFill="background1" w:themeFillShade="BF"/>
+            <w:vAlign w:val="center"/>
           </w:tcPr>
           <w:p>
             <w:pPr>
@@ -303,6 +255,33 @@
               <w:t>1</w:t>
             </w:r>
             <w:proofErr w:type="gramEnd"/>
+          </w:p>
+        </w:tc>
+        <w:tc>
+          <w:tcPr>
+            <w:tcW w:w="2127" w:type="dxa"/>
+            <w:tcBorders>
+              <w:bottom w:val="single" w:sz="4" w:space="0" w:color="auto"/>
+            </w:tcBorders>
+            <w:shd w:val="clear" w:color="auto" w:fill="BFBFBF" w:themeFill="background1" w:themeFillShade="BF"/>
+            <w:vAlign w:val="center"/>
+          </w:tcPr>
+          <w:p>
+            <w:pPr>
+              <w:pStyle w:val="Cabealho"/>
+              <w:jc w:val="center"/>
+              <w:rPr>
+                <w:rFonts w:ascii="Arial" w:hAnsi="Arial" w:cs="Arial"/>
+                <w:b/>
+              </w:rPr>
+            </w:pPr>
+            <w:r>
+              <w:rPr>
+                <w:rFonts w:ascii="Arial" w:hAnsi="Arial" w:cs="Arial"/>
+                <w:b/>
+              </w:rPr>
+              <w:t>ENTRADA 2</w:t>
+            </w:r>
           </w:p>
         </w:tc>
         <w:tc>
@@ -312,6 +291,7 @@
               <w:bottom w:val="single" w:sz="4" w:space="0" w:color="auto"/>
             </w:tcBorders>
             <w:shd w:val="clear" w:color="auto" w:fill="BFBFBF" w:themeFill="background1" w:themeFillShade="BF"/>
+            <w:vAlign w:val="center"/>
           </w:tcPr>
           <w:p>
             <w:pPr>
@@ -335,53 +315,19 @@
                 <w:rFonts w:ascii="Arial" w:hAnsi="Arial" w:cs="Arial"/>
                 <w:b/>
               </w:rPr>
-              <w:t>2</w:t>
+              <w:t>3</w:t>
             </w:r>
             <w:proofErr w:type="gramEnd"/>
           </w:p>
         </w:tc>
         <w:tc>
           <w:tcPr>
-            <w:tcW w:w="2410" w:type="dxa"/>
+            <w:tcW w:w="2409" w:type="dxa"/>
             <w:tcBorders>
               <w:bottom w:val="single" w:sz="4" w:space="0" w:color="auto"/>
             </w:tcBorders>
             <w:shd w:val="clear" w:color="auto" w:fill="BFBFBF" w:themeFill="background1" w:themeFillShade="BF"/>
-          </w:tcPr>
-          <w:p>
-            <w:pPr>
-              <w:pStyle w:val="Cabealho"/>
-              <w:jc w:val="center"/>
-              <w:rPr>
-                <w:rFonts w:ascii="Arial" w:hAnsi="Arial" w:cs="Arial"/>
-                <w:b/>
-              </w:rPr>
-            </w:pPr>
-            <w:r>
-              <w:rPr>
-                <w:rFonts w:ascii="Arial" w:hAnsi="Arial" w:cs="Arial"/>
-                <w:b/>
-              </w:rPr>
-              <w:t xml:space="preserve">ENTRADA </w:t>
-            </w:r>
-            <w:proofErr w:type="gramStart"/>
-            <w:r>
-              <w:rPr>
-                <w:rFonts w:ascii="Arial" w:hAnsi="Arial" w:cs="Arial"/>
-                <w:b/>
-              </w:rPr>
-              <w:t>3</w:t>
-            </w:r>
-            <w:proofErr w:type="gramEnd"/>
-          </w:p>
-        </w:tc>
-        <w:tc>
-          <w:tcPr>
-            <w:tcW w:w="2126" w:type="dxa"/>
-            <w:tcBorders>
-              <w:bottom w:val="single" w:sz="4" w:space="0" w:color="auto"/>
-            </w:tcBorders>
-            <w:shd w:val="clear" w:color="auto" w:fill="BFBFBF" w:themeFill="background1" w:themeFillShade="BF"/>
+            <w:vAlign w:val="center"/>
           </w:tcPr>
           <w:p>
             <w:pPr>
@@ -413,110 +359,87 @@
       </w:tr>
       <w:tr>
         <w:trPr>
-          <w:trHeight w:val="189"/>
+          <w:trHeight w:val="573"/>
         </w:trPr>
         <w:tc>
           <w:tcPr>
             <w:tcW w:w="2410" w:type="dxa"/>
             <w:gridSpan w:val="2"/>
-            <w:tcBorders>
-              <w:bottom w:val="single" w:sz="4" w:space="0" w:color="auto"/>
-            </w:tcBorders>
-          </w:tcPr>
-          <w:p>
-            <w:pPr>
-              <w:pStyle w:val="Cabealho"/>
-              <w:jc w:val="center"/>
-              <w:rPr>
-                <w:rFonts w:ascii="Arial" w:hAnsi="Arial" w:cs="Arial"/>
-                <w:b/>
-                <w:bCs/>
-              </w:rPr>
-            </w:pPr>
-          </w:p>
-          <w:p>
-            <w:pPr>
-              <w:pStyle w:val="Cabealho"/>
-              <w:jc w:val="center"/>
-              <w:rPr>
-                <w:rFonts w:ascii="Arial" w:hAnsi="Arial" w:cs="Arial"/>
-                <w:b/>
-                <w:bCs/>
-              </w:rPr>
-            </w:pPr>
-            <w:r>
-              <w:rPr>
-                <w:rFonts w:ascii="Arial" w:hAnsi="Arial" w:cs="Arial"/>
-                <w:b/>
-                <w:bCs/>
-              </w:rPr>
-              <w:t>LOGIN</w:t>
-            </w:r>
-            <w:r>
-              <w:rPr>
-                <w:rFonts w:ascii="Arial" w:hAnsi="Arial" w:cs="Arial"/>
-                <w:b/>
-                <w:bCs/>
-              </w:rPr>
-              <w:t xml:space="preserve"> DO USUÁRIO</w:t>
+            <w:vAlign w:val="center"/>
+          </w:tcPr>
+          <w:p>
+            <w:pPr>
+              <w:spacing w:after="0" w:line="240" w:lineRule="auto"/>
+              <w:jc w:val="center"/>
+              <w:rPr>
+                <w:rFonts w:ascii="Arial" w:hAnsi="Arial" w:cs="Arial"/>
+                <w:b/>
+                <w:bCs/>
+              </w:rPr>
+            </w:pPr>
+            <w:r>
+              <w:rPr>
+                <w:rFonts w:ascii="Arial" w:hAnsi="Arial" w:cs="Arial"/>
+                <w:b/>
+              </w:rPr>
+              <w:t>LOGIN DO USUÁRIO</w:t>
+            </w:r>
+          </w:p>
+        </w:tc>
+        <w:tc>
+          <w:tcPr>
+            <w:tcW w:w="2127" w:type="dxa"/>
+            <w:vAlign w:val="center"/>
+          </w:tcPr>
+          <w:p>
+            <w:pPr>
+              <w:spacing w:line="240" w:lineRule="auto"/>
+              <w:jc w:val="center"/>
+              <w:rPr>
+                <w:rFonts w:ascii="Arial" w:hAnsi="Arial" w:cs="Arial"/>
+                <w:b/>
+                <w:bCs/>
+              </w:rPr>
+            </w:pPr>
+            <w:r>
+              <w:rPr>
+                <w:rFonts w:ascii="Arial" w:hAnsi="Arial" w:cs="Arial"/>
+                <w:b/>
+              </w:rPr>
+              <w:br/>
+              <w:t>PERFIL</w:t>
             </w:r>
           </w:p>
         </w:tc>
         <w:tc>
           <w:tcPr>
             <w:tcW w:w="2268" w:type="dxa"/>
-            <w:tcBorders>
-              <w:bottom w:val="single" w:sz="4" w:space="0" w:color="auto"/>
-            </w:tcBorders>
-          </w:tcPr>
-          <w:p>
-            <w:pPr>
-              <w:pStyle w:val="Cabealho"/>
-              <w:jc w:val="center"/>
-              <w:rPr>
-                <w:rFonts w:ascii="Arial" w:hAnsi="Arial" w:cs="Arial"/>
-                <w:b/>
-                <w:bCs/>
-              </w:rPr>
-            </w:pPr>
-          </w:p>
-          <w:p>
-            <w:pPr>
-              <w:pStyle w:val="Cabealho"/>
-              <w:jc w:val="center"/>
-              <w:rPr>
-                <w:rFonts w:ascii="Arial" w:hAnsi="Arial" w:cs="Arial"/>
-                <w:b/>
-                <w:bCs/>
-              </w:rPr>
-            </w:pPr>
-            <w:r>
-              <w:rPr>
-                <w:rFonts w:ascii="Arial" w:hAnsi="Arial" w:cs="Arial"/>
-                <w:b/>
-                <w:bCs/>
-              </w:rPr>
-              <w:t>PERFIL</w:t>
-            </w:r>
-          </w:p>
-        </w:tc>
-        <w:tc>
-          <w:tcPr>
-            <w:tcW w:w="2410" w:type="dxa"/>
-            <w:tcBorders>
-              <w:bottom w:val="single" w:sz="4" w:space="0" w:color="auto"/>
-            </w:tcBorders>
+            <w:vAlign w:val="center"/>
           </w:tcPr>
           <w:p>
             <w:pPr>
               <w:spacing w:after="0" w:line="240" w:lineRule="auto"/>
-              <w:rPr>
-                <w:rFonts w:ascii="Arial" w:hAnsi="Arial" w:cs="Arial"/>
-                <w:b/>
-                <w:bCs/>
-              </w:rPr>
-            </w:pPr>
-          </w:p>
+              <w:jc w:val="center"/>
+              <w:rPr>
+                <w:rFonts w:ascii="Arial" w:hAnsi="Arial" w:cs="Arial"/>
+                <w:b/>
+                <w:bCs/>
+              </w:rPr>
+            </w:pPr>
+            <w:r>
+              <w:rPr>
+                <w:rFonts w:ascii="Arial" w:hAnsi="Arial" w:cs="Arial"/>
+                <w:b/>
+              </w:rPr>
+              <w:t>DATA AGENDADA</w:t>
+            </w:r>
+          </w:p>
+        </w:tc>
+        <w:tc>
+          <w:tcPr>
+            <w:tcW w:w="2409" w:type="dxa"/>
+            <w:vAlign w:val="center"/>
+          </w:tcPr>
           <w:p>
             <w:pPr>
               <w:spacing w:after="0" w:line="240" w:lineRule="auto"/>
@@ -533,58 +456,45 @@
                 <w:b/>
                 <w:bCs/>
               </w:rPr>
-              <w:t>DATA AGENDADA</w:t>
-            </w:r>
-          </w:p>
-        </w:tc>
-        <w:tc>
-          <w:tcPr>
-            <w:tcW w:w="2126" w:type="dxa"/>
-            <w:tcBorders>
-              <w:bottom w:val="single" w:sz="4" w:space="0" w:color="auto"/>
-            </w:tcBorders>
-          </w:tcPr>
-          <w:p>
-            <w:pPr>
-              <w:spacing w:after="0" w:line="240" w:lineRule="auto"/>
-              <w:rPr>
-                <w:rFonts w:ascii="Arial" w:hAnsi="Arial" w:cs="Arial"/>
-                <w:b/>
-                <w:bCs/>
-              </w:rPr>
-            </w:pPr>
-          </w:p>
-          <w:p>
-            <w:pPr>
-              <w:spacing w:after="0" w:line="240" w:lineRule="auto"/>
-              <w:rPr>
-                <w:rFonts w:ascii="Arial" w:hAnsi="Arial" w:cs="Arial"/>
-                <w:b/>
-                <w:bCs/>
-              </w:rPr>
-            </w:pPr>
-            <w:r>
-              <w:rPr>
-                <w:rFonts w:ascii="Arial" w:hAnsi="Arial" w:cs="Arial"/>
-                <w:b/>
-                <w:bCs/>
-              </w:rPr>
               <w:t>BOTÃO PESQUISAR</w:t>
             </w:r>
-          </w:p>
-          <w:p>
-            <w:pPr>
-              <w:spacing w:after="0" w:line="240" w:lineRule="auto"/>
-              <w:rPr>
-                <w:rFonts w:ascii="Arial" w:hAnsi="Arial" w:cs="Arial"/>
-                <w:b/>
-                <w:bCs/>
-              </w:rPr>
-            </w:pPr>
           </w:p>
         </w:tc>
       </w:tr>
       <w:tr>
+        <w:trPr>
+          <w:trHeight w:val="473"/>
+        </w:trPr>
+        <w:tc>
+          <w:tcPr>
+            <w:tcW w:w="9214" w:type="dxa"/>
+            <w:gridSpan w:val="5"/>
+            <w:shd w:val="clear" w:color="auto" w:fill="BFBFBF" w:themeFill="background1" w:themeFillShade="BF"/>
+            <w:vAlign w:val="center"/>
+          </w:tcPr>
+          <w:p>
+            <w:pPr>
+              <w:pStyle w:val="Cabealho"/>
+              <w:jc w:val="center"/>
+              <w:rPr>
+                <w:rFonts w:ascii="Arial" w:hAnsi="Arial" w:cs="Arial"/>
+                <w:b/>
+              </w:rPr>
+            </w:pPr>
+            <w:r>
+              <w:rPr>
+                <w:rFonts w:ascii="Arial" w:hAnsi="Arial" w:cs="Arial"/>
+                <w:b/>
+              </w:rPr>
+              <w:t>SAÍDAS ESPERADAS</w:t>
+            </w:r>
+          </w:p>
+        </w:tc>
+      </w:tr>
+      <w:tr>
+        <w:trPr>
+          <w:trHeight w:val="473"/>
+        </w:trPr>
         <w:tc>
           <w:tcPr>
             <w:tcW w:w="9214" w:type="dxa"/>
@@ -592,28 +502,84 @@
             <w:tcBorders>
               <w:bottom w:val="single" w:sz="4" w:space="0" w:color="auto"/>
             </w:tcBorders>
-            <w:shd w:val="clear" w:color="auto" w:fill="BFBFBF" w:themeFill="background1" w:themeFillShade="BF"/>
-          </w:tcPr>
-          <w:p>
-            <w:pPr>
-              <w:pStyle w:val="Cabealho"/>
-              <w:jc w:val="center"/>
-              <w:rPr>
-                <w:rFonts w:ascii="Arial" w:hAnsi="Arial" w:cs="Arial"/>
-                <w:b/>
-              </w:rPr>
-            </w:pPr>
-            <w:r>
-              <w:rPr>
-                <w:rFonts w:ascii="Arial" w:hAnsi="Arial" w:cs="Arial"/>
-                <w:b/>
-              </w:rPr>
-              <w:t>SAÍDAS</w:t>
-            </w:r>
-            <w:r>
-              <w:rPr>
-                <w:rFonts w:ascii="Arial" w:hAnsi="Arial" w:cs="Arial"/>
-                <w:b/>
+            <w:shd w:val="clear" w:color="auto" w:fill="auto"/>
+          </w:tcPr>
+          <w:p>
+            <w:pPr>
+              <w:spacing w:after="0" w:line="240" w:lineRule="auto"/>
+              <w:rPr>
+                <w:rFonts w:ascii="Arial" w:hAnsi="Arial" w:cs="Arial"/>
+                <w:b/>
+                <w:bCs/>
+              </w:rPr>
+            </w:pPr>
+            <w:r>
+              <w:rPr>
+                <w:rFonts w:ascii="Arial" w:hAnsi="Arial" w:cs="Arial"/>
+                <w:b/>
+                <w:bCs/>
+              </w:rPr>
+              <w:t xml:space="preserve">LISTAGEM GERAL </w:t>
+            </w:r>
+            <w:r>
+              <w:rPr>
+                <w:rFonts w:ascii="Arial" w:hAnsi="Arial" w:cs="Arial"/>
+                <w:b/>
+                <w:bCs/>
+              </w:rPr>
+              <w:t>DE ATIVIDADES</w:t>
+            </w:r>
+            <w:r>
+              <w:rPr>
+                <w:rFonts w:ascii="Arial" w:hAnsi="Arial" w:cs="Arial"/>
+                <w:b/>
+                <w:bCs/>
+              </w:rPr>
+              <w:t xml:space="preserve"> QUANDO NÃO HÁ FILTROS INFORMADOS</w:t>
+            </w:r>
+          </w:p>
+          <w:p>
+            <w:pPr>
+              <w:spacing w:after="0" w:line="240" w:lineRule="auto"/>
+              <w:rPr>
+                <w:rFonts w:ascii="Arial" w:hAnsi="Arial" w:cs="Arial"/>
+                <w:b/>
+                <w:bCs/>
+              </w:rPr>
+            </w:pPr>
+          </w:p>
+          <w:p>
+            <w:pPr>
+              <w:spacing w:after="0" w:line="240" w:lineRule="auto"/>
+              <w:rPr>
+                <w:rFonts w:ascii="Arial" w:hAnsi="Arial" w:cs="Arial"/>
+                <w:b/>
+                <w:bCs/>
+              </w:rPr>
+            </w:pPr>
+            <w:proofErr w:type="gramStart"/>
+            <w:r>
+              <w:rPr>
+                <w:rFonts w:ascii="Arial" w:hAnsi="Arial" w:cs="Arial"/>
+                <w:b/>
+                <w:bCs/>
+              </w:rPr>
+              <w:t xml:space="preserve">LISTAGEM </w:t>
+            </w:r>
+            <w:r>
+              <w:rPr>
+                <w:rFonts w:ascii="Arial" w:hAnsi="Arial" w:cs="Arial"/>
+                <w:b/>
+                <w:bCs/>
+              </w:rPr>
+              <w:t>ESPECIFICAS</w:t>
+            </w:r>
+            <w:proofErr w:type="gramEnd"/>
+            <w:r>
+              <w:rPr>
+                <w:rFonts w:ascii="Arial" w:hAnsi="Arial" w:cs="Arial"/>
+                <w:b/>
+                <w:bCs/>
               </w:rPr>
               <w:t xml:space="preserve"> </w:t>
             </w:r>
@@ -621,96 +587,25 @@
               <w:rPr>
                 <w:rFonts w:ascii="Arial" w:hAnsi="Arial" w:cs="Arial"/>
                 <w:b/>
-              </w:rPr>
-              <w:t>ESPERADAS</w:t>
-            </w:r>
-          </w:p>
-        </w:tc>
-      </w:tr>
-      <w:tr>
-        <w:trPr>
-          <w:trHeight w:val="189"/>
-        </w:trPr>
-        <w:tc>
-          <w:tcPr>
-            <w:tcW w:w="9214" w:type="dxa"/>
-            <w:gridSpan w:val="5"/>
-            <w:tcBorders>
-              <w:bottom w:val="single" w:sz="4" w:space="0" w:color="auto"/>
-            </w:tcBorders>
-          </w:tcPr>
-          <w:p>
-            <w:pPr>
-              <w:pStyle w:val="Cabealho"/>
-              <w:rPr>
-                <w:rFonts w:ascii="Arial" w:hAnsi="Arial" w:cs="Arial"/>
-                <w:b/>
-                <w:bCs/>
-                <w:sz w:val="20"/>
-                <w:szCs w:val="20"/>
-              </w:rPr>
-            </w:pPr>
-            <w:r>
-              <w:rPr>
-                <w:rFonts w:ascii="Arial" w:hAnsi="Arial" w:cs="Arial"/>
-                <w:b/>
-                <w:bCs/>
-                <w:sz w:val="20"/>
-                <w:szCs w:val="20"/>
-              </w:rPr>
-              <w:t xml:space="preserve">LISTA </w:t>
-            </w:r>
-            <w:r>
-              <w:rPr>
-                <w:rFonts w:ascii="Arial" w:hAnsi="Arial" w:cs="Arial"/>
-                <w:b/>
-                <w:bCs/>
-                <w:sz w:val="20"/>
-                <w:szCs w:val="20"/>
-              </w:rPr>
-              <w:t>DAS ATIVIDADES</w:t>
-            </w:r>
-          </w:p>
-          <w:p>
-            <w:pPr>
-              <w:pStyle w:val="Cabealho"/>
-              <w:rPr>
-                <w:rFonts w:ascii="Arial" w:hAnsi="Arial" w:cs="Arial"/>
-                <w:b/>
-                <w:bCs/>
-                <w:sz w:val="20"/>
-                <w:szCs w:val="20"/>
-              </w:rPr>
-            </w:pPr>
-            <w:r>
-              <w:rPr>
-                <w:rFonts w:ascii="Arial" w:hAnsi="Arial" w:cs="Arial"/>
-                <w:b/>
-                <w:bCs/>
-                <w:sz w:val="20"/>
-                <w:szCs w:val="20"/>
-              </w:rPr>
-              <w:t xml:space="preserve">LISTA </w:t>
-            </w:r>
-            <w:r>
-              <w:rPr>
-                <w:rFonts w:ascii="Arial" w:hAnsi="Arial" w:cs="Arial"/>
-                <w:b/>
-                <w:bCs/>
-                <w:sz w:val="20"/>
-                <w:szCs w:val="20"/>
-              </w:rPr>
-              <w:t xml:space="preserve">DAS ATIVIDADES </w:t>
-            </w:r>
-            <w:r>
-              <w:rPr>
-                <w:rFonts w:ascii="Arial" w:hAnsi="Arial" w:cs="Arial"/>
-                <w:b/>
-                <w:bCs/>
-                <w:sz w:val="20"/>
-                <w:szCs w:val="20"/>
-              </w:rPr>
-              <w:t>DOS USUÁRIOS FILTRADOS</w:t>
+                <w:bCs/>
+              </w:rPr>
+              <w:t xml:space="preserve">DE </w:t>
+            </w:r>
+            <w:r>
+              <w:rPr>
+                <w:rFonts w:ascii="Arial" w:hAnsi="Arial" w:cs="Arial"/>
+                <w:b/>
+                <w:bCs/>
+              </w:rPr>
+              <w:t>ATIVIDADES</w:t>
+            </w:r>
+            <w:r>
+              <w:rPr>
+                <w:rFonts w:ascii="Arial" w:hAnsi="Arial" w:cs="Arial"/>
+                <w:b/>
+                <w:bCs/>
+              </w:rPr>
+              <w:t xml:space="preserve"> QUANDO HÁ FILTROS INFORMADOS</w:t>
             </w:r>
           </w:p>
           <w:p>
@@ -720,41 +615,25 @@
                 <w:rFonts w:ascii="Arial" w:hAnsi="Arial" w:cs="Arial"/>
                 <w:b/>
                 <w:bCs/>
-                <w:sz w:val="20"/>
-                <w:szCs w:val="20"/>
-              </w:rPr>
-            </w:pPr>
-            <w:r>
-              <w:rPr>
-                <w:rFonts w:ascii="Arial" w:hAnsi="Arial" w:cs="Arial"/>
-                <w:b/>
-                <w:bCs/>
-                <w:sz w:val="20"/>
-                <w:szCs w:val="20"/>
-              </w:rPr>
-              <w:t>VALIDAÇÃO DE CAMPOS OBRIGATÓRIOS</w:t>
-            </w:r>
-          </w:p>
-          <w:p>
-            <w:pPr>
-              <w:pStyle w:val="Cabealho"/>
-              <w:rPr>
-                <w:rFonts w:ascii="Arial" w:hAnsi="Arial" w:cs="Arial"/>
-                <w:b/>
-                <w:bCs/>
-                <w:sz w:val="20"/>
-                <w:szCs w:val="20"/>
-              </w:rPr>
-            </w:pPr>
-            <w:r>
-              <w:rPr>
-                <w:rFonts w:ascii="Arial" w:hAnsi="Arial" w:cs="Arial"/>
-                <w:b/>
-                <w:bCs/>
-                <w:sz w:val="20"/>
-                <w:szCs w:val="20"/>
-              </w:rPr>
-              <w:t xml:space="preserve">VALIDAÇÃO DE DADOS INVÁLIDOS </w:t>
+              </w:rPr>
+            </w:pPr>
+          </w:p>
+          <w:p>
+            <w:pPr>
+              <w:spacing w:after="0" w:line="240" w:lineRule="auto"/>
+              <w:rPr>
+                <w:rFonts w:ascii="Arial" w:hAnsi="Arial" w:cs="Arial"/>
+                <w:b/>
+                <w:bCs/>
+              </w:rPr>
+            </w:pPr>
+            <w:r>
+              <w:rPr>
+                <w:rFonts w:ascii="Arial" w:hAnsi="Arial" w:cs="Arial"/>
+                <w:b/>
+                <w:bCs/>
+              </w:rPr>
+              <w:t>MENSAGEM DE ERRO</w:t>
             </w:r>
           </w:p>
         </w:tc>
@@ -763,7 +642,7 @@
     <w:p>
       <w:pPr>
         <w:rPr>
-          <w:sz w:val="10"/>
+          <w:sz w:val="6"/>
         </w:rPr>
       </w:pPr>
     </w:p>
@@ -788,11 +667,11 @@
       </w:tblPr>
       <w:tblGrid>
         <w:gridCol w:w="851"/>
-        <w:gridCol w:w="1985"/>
-        <w:gridCol w:w="1984"/>
-        <w:gridCol w:w="1346"/>
-        <w:gridCol w:w="1206"/>
-        <w:gridCol w:w="1842"/>
+        <w:gridCol w:w="1418"/>
+        <w:gridCol w:w="1701"/>
+        <w:gridCol w:w="1275"/>
+        <w:gridCol w:w="1276"/>
+        <w:gridCol w:w="2693"/>
       </w:tblGrid>
       <w:tr>
         <w:tc>
@@ -802,6 +681,7 @@
               <w:bottom w:val="single" w:sz="4" w:space="0" w:color="auto"/>
             </w:tcBorders>
             <w:shd w:val="clear" w:color="auto" w:fill="BFBFBF" w:themeFill="background1" w:themeFillShade="BF"/>
+            <w:vAlign w:val="center"/>
           </w:tcPr>
           <w:p>
             <w:pPr>
@@ -827,50 +707,43 @@
         </w:tc>
         <w:tc>
           <w:tcPr>
-            <w:tcW w:w="1985" w:type="dxa"/>
+            <w:tcW w:w="1418" w:type="dxa"/>
             <w:tcBorders>
               <w:bottom w:val="single" w:sz="4" w:space="0" w:color="auto"/>
             </w:tcBorders>
             <w:shd w:val="clear" w:color="auto" w:fill="BFBFBF" w:themeFill="background1" w:themeFillShade="BF"/>
-          </w:tcPr>
-          <w:p>
-            <w:pPr>
-              <w:pStyle w:val="Cabealho"/>
-              <w:jc w:val="center"/>
-              <w:rPr>
-                <w:rFonts w:ascii="Arial" w:hAnsi="Arial" w:cs="Arial"/>
-                <w:b/>
-                <w:sz w:val="18"/>
-                <w:szCs w:val="18"/>
-              </w:rPr>
-            </w:pPr>
-            <w:r>
-              <w:rPr>
-                <w:rFonts w:ascii="Arial" w:hAnsi="Arial" w:cs="Arial"/>
-                <w:b/>
-                <w:sz w:val="18"/>
-                <w:szCs w:val="18"/>
-              </w:rPr>
-              <w:t>LOGIN</w:t>
-            </w:r>
-            <w:r>
-              <w:rPr>
-                <w:rFonts w:ascii="Arial" w:hAnsi="Arial" w:cs="Arial"/>
-                <w:b/>
-                <w:sz w:val="18"/>
-                <w:szCs w:val="18"/>
-              </w:rPr>
-              <w:t xml:space="preserve"> DO USUARIO</w:t>
-            </w:r>
-          </w:p>
-        </w:tc>
-        <w:tc>
-          <w:tcPr>
-            <w:tcW w:w="1984" w:type="dxa"/>
+            <w:vAlign w:val="center"/>
+          </w:tcPr>
+          <w:p>
+            <w:pPr>
+              <w:pStyle w:val="Cabealho"/>
+              <w:jc w:val="center"/>
+              <w:rPr>
+                <w:rFonts w:ascii="Arial" w:hAnsi="Arial" w:cs="Arial"/>
+                <w:b/>
+                <w:sz w:val="18"/>
+                <w:szCs w:val="18"/>
+              </w:rPr>
+            </w:pPr>
+            <w:r>
+              <w:rPr>
+                <w:rFonts w:ascii="Arial" w:hAnsi="Arial" w:cs="Arial"/>
+                <w:b/>
+                <w:sz w:val="18"/>
+                <w:szCs w:val="18"/>
+              </w:rPr>
+              <w:t>LOGIN DO USUÁRIO</w:t>
+            </w:r>
+          </w:p>
+        </w:tc>
+        <w:tc>
+          <w:tcPr>
+            <w:tcW w:w="1701" w:type="dxa"/>
             <w:tcBorders>
               <w:bottom w:val="single" w:sz="4" w:space="0" w:color="auto"/>
             </w:tcBorders>
             <w:shd w:val="clear" w:color="auto" w:fill="BFBFBF" w:themeFill="background1" w:themeFillShade="BF"/>
+            <w:vAlign w:val="center"/>
           </w:tcPr>
           <w:p>
             <w:pPr>
@@ -896,11 +769,12 @@
         </w:tc>
         <w:tc>
           <w:tcPr>
-            <w:tcW w:w="1346" w:type="dxa"/>
+            <w:tcW w:w="1275" w:type="dxa"/>
             <w:tcBorders>
               <w:bottom w:val="single" w:sz="4" w:space="0" w:color="auto"/>
             </w:tcBorders>
             <w:shd w:val="clear" w:color="auto" w:fill="BFBFBF" w:themeFill="background1" w:themeFillShade="BF"/>
+            <w:vAlign w:val="center"/>
           </w:tcPr>
           <w:p>
             <w:pPr>
@@ -926,41 +800,52 @@
         </w:tc>
         <w:tc>
           <w:tcPr>
-            <w:tcW w:w="1206" w:type="dxa"/>
+            <w:tcW w:w="1276" w:type="dxa"/>
             <w:tcBorders>
               <w:bottom w:val="single" w:sz="4" w:space="0" w:color="auto"/>
             </w:tcBorders>
             <w:shd w:val="clear" w:color="auto" w:fill="BFBFBF" w:themeFill="background1" w:themeFillShade="BF"/>
-          </w:tcPr>
-          <w:p>
-            <w:pPr>
-              <w:pStyle w:val="Cabealho"/>
-              <w:jc w:val="center"/>
-              <w:rPr>
-                <w:rFonts w:ascii="Arial" w:hAnsi="Arial" w:cs="Arial"/>
-                <w:b/>
-                <w:sz w:val="18"/>
-                <w:szCs w:val="18"/>
-              </w:rPr>
-            </w:pPr>
-            <w:r>
-              <w:rPr>
-                <w:rFonts w:ascii="Arial" w:hAnsi="Arial" w:cs="Arial"/>
-                <w:b/>
-                <w:sz w:val="18"/>
-                <w:szCs w:val="18"/>
-              </w:rPr>
-              <w:t>BOTÃO</w:t>
-            </w:r>
-          </w:p>
-        </w:tc>
-        <w:tc>
-          <w:tcPr>
-            <w:tcW w:w="1842" w:type="dxa"/>
+            <w:vAlign w:val="center"/>
+          </w:tcPr>
+          <w:p>
+            <w:pPr>
+              <w:pStyle w:val="Cabealho"/>
+              <w:jc w:val="center"/>
+              <w:rPr>
+                <w:rFonts w:ascii="Arial" w:hAnsi="Arial" w:cs="Arial"/>
+                <w:b/>
+                <w:sz w:val="18"/>
+                <w:szCs w:val="18"/>
+              </w:rPr>
+            </w:pPr>
+            <w:r>
+              <w:rPr>
+                <w:rFonts w:ascii="Arial" w:hAnsi="Arial" w:cs="Arial"/>
+                <w:b/>
+                <w:sz w:val="18"/>
+                <w:szCs w:val="18"/>
+              </w:rPr>
+              <w:t xml:space="preserve">BOTÃO </w:t>
+            </w:r>
+            <w:r>
+              <w:rPr>
+                <w:rFonts w:ascii="Arial" w:hAnsi="Arial" w:cs="Arial"/>
+                <w:b/>
+                <w:sz w:val="18"/>
+                <w:szCs w:val="18"/>
+              </w:rPr>
+              <w:t>PESQUISAR</w:t>
+            </w:r>
+          </w:p>
+        </w:tc>
+        <w:tc>
+          <w:tcPr>
+            <w:tcW w:w="2693" w:type="dxa"/>
             <w:tcBorders>
               <w:bottom w:val="single" w:sz="4" w:space="0" w:color="auto"/>
             </w:tcBorders>
             <w:shd w:val="clear" w:color="auto" w:fill="BFBFBF" w:themeFill="background1" w:themeFillShade="BF"/>
+            <w:vAlign w:val="center"/>
           </w:tcPr>
           <w:p>
             <w:pPr>
@@ -982,18 +867,15 @@
               </w:rPr>
               <w:t>SAÍDA</w:t>
             </w:r>
-          </w:p>
-          <w:p>
-            <w:pPr>
-              <w:pStyle w:val="Cabealho"/>
-              <w:jc w:val="center"/>
-              <w:rPr>
-                <w:rFonts w:ascii="Arial" w:hAnsi="Arial" w:cs="Arial"/>
-                <w:b/>
-                <w:sz w:val="18"/>
-                <w:szCs w:val="18"/>
-              </w:rPr>
-            </w:pPr>
+            <w:r>
+              <w:rPr>
+                <w:rFonts w:ascii="Arial" w:hAnsi="Arial" w:cs="Arial"/>
+                <w:b/>
+                <w:sz w:val="18"/>
+                <w:szCs w:val="18"/>
+              </w:rPr>
+              <w:t xml:space="preserve"> </w:t>
+            </w:r>
             <w:r>
               <w:rPr>
                 <w:rFonts w:ascii="Arial" w:hAnsi="Arial" w:cs="Arial"/>
@@ -1013,6 +895,7 @@
         <w:tc>
           <w:tcPr>
             <w:tcW w:w="851" w:type="dxa"/>
+            <w:vAlign w:val="center"/>
           </w:tcPr>
           <w:p>
             <w:pPr>
@@ -1040,7 +923,8 @@
         </w:tc>
         <w:tc>
           <w:tcPr>
-            <w:tcW w:w="1985" w:type="dxa"/>
+            <w:tcW w:w="1418" w:type="dxa"/>
+            <w:vAlign w:val="center"/>
           </w:tcPr>
           <w:p>
             <w:pPr>
@@ -1066,7 +950,8 @@
         </w:tc>
         <w:tc>
           <w:tcPr>
-            <w:tcW w:w="1984" w:type="dxa"/>
+            <w:tcW w:w="1701" w:type="dxa"/>
+            <w:vAlign w:val="center"/>
           </w:tcPr>
           <w:p>
             <w:pPr>
@@ -1092,97 +977,100 @@
         </w:tc>
         <w:tc>
           <w:tcPr>
-            <w:tcW w:w="1346" w:type="dxa"/>
-          </w:tcPr>
-          <w:p>
-            <w:pPr>
-              <w:pStyle w:val="Cabealho"/>
-              <w:jc w:val="center"/>
-              <w:rPr>
-                <w:rFonts w:ascii="Arial" w:hAnsi="Arial" w:cs="Arial"/>
-                <w:bCs/>
-                <w:sz w:val="18"/>
-                <w:szCs w:val="18"/>
-              </w:rPr>
-            </w:pPr>
-            <w:r>
-              <w:rPr>
-                <w:rFonts w:ascii="Arial" w:hAnsi="Arial" w:cs="Arial"/>
-                <w:bCs/>
-                <w:sz w:val="18"/>
-                <w:szCs w:val="18"/>
-              </w:rPr>
-              <w:t>27/04/2015</w:t>
-            </w:r>
-          </w:p>
-        </w:tc>
-        <w:tc>
-          <w:tcPr>
-            <w:tcW w:w="1206" w:type="dxa"/>
-          </w:tcPr>
-          <w:p>
-            <w:pPr>
-              <w:pStyle w:val="Cabealho"/>
-              <w:jc w:val="center"/>
-              <w:rPr>
-                <w:rFonts w:ascii="Arial" w:hAnsi="Arial" w:cs="Arial"/>
-                <w:bCs/>
-                <w:sz w:val="18"/>
-                <w:szCs w:val="18"/>
-              </w:rPr>
-            </w:pPr>
-            <w:r>
-              <w:rPr>
-                <w:rFonts w:ascii="Arial" w:hAnsi="Arial" w:cs="Arial"/>
-                <w:bCs/>
-                <w:sz w:val="18"/>
-                <w:szCs w:val="18"/>
-              </w:rPr>
-              <w:t>PESQUISAR</w:t>
-            </w:r>
-          </w:p>
-        </w:tc>
-        <w:tc>
-          <w:tcPr>
-            <w:tcW w:w="1842" w:type="dxa"/>
-          </w:tcPr>
-          <w:p>
-            <w:pPr>
-              <w:pStyle w:val="Cabealho"/>
-              <w:jc w:val="center"/>
-              <w:rPr>
-                <w:rFonts w:ascii="Arial" w:hAnsi="Arial" w:cs="Arial"/>
-                <w:bCs/>
-                <w:sz w:val="18"/>
-                <w:szCs w:val="18"/>
-              </w:rPr>
-            </w:pPr>
-            <w:r>
-              <w:rPr>
-                <w:rFonts w:ascii="Arial" w:hAnsi="Arial" w:cs="Arial"/>
-                <w:bCs/>
-                <w:sz w:val="18"/>
-                <w:szCs w:val="18"/>
-              </w:rPr>
-              <w:t xml:space="preserve">LISTA </w:t>
-            </w:r>
-            <w:r>
-              <w:rPr>
-                <w:rFonts w:ascii="Arial" w:hAnsi="Arial" w:cs="Arial"/>
-                <w:bCs/>
-                <w:sz w:val="18"/>
-                <w:szCs w:val="18"/>
-              </w:rPr>
-              <w:t xml:space="preserve">DAS ATIVIDADES </w:t>
-            </w:r>
-            <w:r>
-              <w:rPr>
-                <w:rFonts w:ascii="Arial" w:hAnsi="Arial" w:cs="Arial"/>
-                <w:bCs/>
-                <w:sz w:val="18"/>
-                <w:szCs w:val="18"/>
-              </w:rPr>
-              <w:t>DOS USUÁRIOS FILTRADOS</w:t>
+            <w:tcW w:w="1275" w:type="dxa"/>
+            <w:vAlign w:val="center"/>
+          </w:tcPr>
+          <w:p>
+            <w:pPr>
+              <w:pStyle w:val="Cabealho"/>
+              <w:jc w:val="center"/>
+              <w:rPr>
+                <w:rFonts w:ascii="Arial" w:hAnsi="Arial" w:cs="Arial"/>
+                <w:bCs/>
+                <w:sz w:val="18"/>
+                <w:szCs w:val="18"/>
+              </w:rPr>
+            </w:pPr>
+            <w:r>
+              <w:rPr>
+                <w:rFonts w:ascii="Arial" w:hAnsi="Arial" w:cs="Arial"/>
+                <w:bCs/>
+                <w:sz w:val="18"/>
+                <w:szCs w:val="18"/>
+              </w:rPr>
+              <w:t>01/05/2015</w:t>
+            </w:r>
+          </w:p>
+        </w:tc>
+        <w:tc>
+          <w:tcPr>
+            <w:tcW w:w="1276" w:type="dxa"/>
+            <w:vAlign w:val="center"/>
+          </w:tcPr>
+          <w:p>
+            <w:pPr>
+              <w:pStyle w:val="Cabealho"/>
+              <w:jc w:val="center"/>
+              <w:rPr>
+                <w:rFonts w:ascii="Arial" w:hAnsi="Arial" w:cs="Arial"/>
+                <w:bCs/>
+                <w:sz w:val="18"/>
+                <w:szCs w:val="18"/>
+              </w:rPr>
+            </w:pPr>
+            <w:r>
+              <w:rPr>
+                <w:rFonts w:ascii="Arial" w:hAnsi="Arial" w:cs="Arial"/>
+                <w:bCs/>
+                <w:sz w:val="18"/>
+                <w:szCs w:val="18"/>
+              </w:rPr>
+              <w:t>CLICAR</w:t>
+            </w:r>
+          </w:p>
+        </w:tc>
+        <w:tc>
+          <w:tcPr>
+            <w:tcW w:w="2693" w:type="dxa"/>
+            <w:vAlign w:val="center"/>
+          </w:tcPr>
+          <w:p>
+            <w:pPr>
+              <w:pStyle w:val="Cabealho"/>
+              <w:jc w:val="center"/>
+              <w:rPr>
+                <w:rFonts w:ascii="Arial" w:hAnsi="Arial" w:cs="Arial"/>
+                <w:bCs/>
+                <w:sz w:val="18"/>
+                <w:szCs w:val="18"/>
+              </w:rPr>
+            </w:pPr>
+            <w:r>
+              <w:rPr>
+                <w:rFonts w:ascii="Arial" w:hAnsi="Arial" w:cs="Arial"/>
+                <w:bCs/>
+                <w:sz w:val="18"/>
+                <w:szCs w:val="18"/>
+              </w:rPr>
+              <w:t xml:space="preserve">APENAS </w:t>
+            </w:r>
+            <w:r>
+              <w:rPr>
+                <w:rFonts w:ascii="Arial" w:hAnsi="Arial" w:cs="Arial"/>
+                <w:bCs/>
+                <w:sz w:val="18"/>
+                <w:szCs w:val="18"/>
+              </w:rPr>
+              <w:t>A ATIVIDADE</w:t>
+            </w:r>
+            <w:r>
+              <w:rPr>
+                <w:rFonts w:ascii="Arial" w:hAnsi="Arial" w:cs="Arial"/>
+                <w:bCs/>
+                <w:sz w:val="18"/>
+                <w:szCs w:val="18"/>
+              </w:rPr>
+              <w:t xml:space="preserve"> COM OS PARÂMETROS APARECE NA LISTAGEM.</w:t>
             </w:r>
           </w:p>
         </w:tc>
@@ -1194,6 +1082,7 @@
         <w:tc>
           <w:tcPr>
             <w:tcW w:w="851" w:type="dxa"/>
+            <w:vAlign w:val="center"/>
           </w:tcPr>
           <w:p>
             <w:pPr>
@@ -1221,7 +1110,8 @@
         </w:tc>
         <w:tc>
           <w:tcPr>
-            <w:tcW w:w="1985" w:type="dxa"/>
+            <w:tcW w:w="1418" w:type="dxa"/>
+            <w:vAlign w:val="center"/>
           </w:tcPr>
           <w:p>
             <w:pPr>
@@ -1247,7 +1137,8 @@
         </w:tc>
         <w:tc>
           <w:tcPr>
-            <w:tcW w:w="1984" w:type="dxa"/>
+            <w:tcW w:w="1701" w:type="dxa"/>
+            <w:vAlign w:val="center"/>
           </w:tcPr>
           <w:p>
             <w:pPr>
@@ -1273,7 +1164,8 @@
         </w:tc>
         <w:tc>
           <w:tcPr>
-            <w:tcW w:w="1346" w:type="dxa"/>
+            <w:tcW w:w="1275" w:type="dxa"/>
+            <w:vAlign w:val="center"/>
           </w:tcPr>
           <w:p>
             <w:pPr>
@@ -1299,71 +1191,73 @@
         </w:tc>
         <w:tc>
           <w:tcPr>
-            <w:tcW w:w="1206" w:type="dxa"/>
-          </w:tcPr>
-          <w:p>
-            <w:pPr>
-              <w:pStyle w:val="Cabealho"/>
-              <w:jc w:val="center"/>
-              <w:rPr>
-                <w:rFonts w:ascii="Arial" w:hAnsi="Arial" w:cs="Arial"/>
-                <w:bCs/>
-                <w:sz w:val="18"/>
-                <w:szCs w:val="18"/>
-              </w:rPr>
-            </w:pPr>
-            <w:r>
-              <w:rPr>
-                <w:rFonts w:ascii="Arial" w:hAnsi="Arial" w:cs="Arial"/>
-                <w:bCs/>
-                <w:sz w:val="18"/>
-                <w:szCs w:val="18"/>
-              </w:rPr>
-              <w:t>PESQUISAR</w:t>
-            </w:r>
-          </w:p>
-        </w:tc>
-        <w:tc>
-          <w:tcPr>
-            <w:tcW w:w="1842" w:type="dxa"/>
-          </w:tcPr>
-          <w:p>
-            <w:pPr>
-              <w:pStyle w:val="Cabealho"/>
-              <w:jc w:val="center"/>
-              <w:rPr>
-                <w:rFonts w:ascii="Arial" w:hAnsi="Arial" w:cs="Arial"/>
-                <w:bCs/>
-                <w:sz w:val="18"/>
-                <w:szCs w:val="18"/>
-              </w:rPr>
-            </w:pPr>
-            <w:r>
-              <w:rPr>
-                <w:rFonts w:ascii="Arial" w:hAnsi="Arial" w:cs="Arial"/>
-                <w:bCs/>
-                <w:sz w:val="18"/>
-                <w:szCs w:val="18"/>
-              </w:rPr>
-              <w:t xml:space="preserve">LISTA </w:t>
-            </w:r>
-            <w:r>
-              <w:rPr>
-                <w:rFonts w:ascii="Arial" w:hAnsi="Arial" w:cs="Arial"/>
-                <w:bCs/>
-                <w:sz w:val="18"/>
-                <w:szCs w:val="18"/>
-              </w:rPr>
-              <w:t xml:space="preserve">DAS ATIVIDADES </w:t>
-            </w:r>
-            <w:r>
-              <w:rPr>
-                <w:rFonts w:ascii="Arial" w:hAnsi="Arial" w:cs="Arial"/>
-                <w:bCs/>
-                <w:sz w:val="18"/>
-                <w:szCs w:val="18"/>
-              </w:rPr>
-              <w:t>DE TODOS OS USUÁRIOS</w:t>
+            <w:tcW w:w="1276" w:type="dxa"/>
+            <w:vAlign w:val="center"/>
+          </w:tcPr>
+          <w:p>
+            <w:pPr>
+              <w:pStyle w:val="Cabealho"/>
+              <w:jc w:val="center"/>
+              <w:rPr>
+                <w:rFonts w:ascii="Arial" w:hAnsi="Arial" w:cs="Arial"/>
+                <w:bCs/>
+                <w:sz w:val="18"/>
+                <w:szCs w:val="18"/>
+              </w:rPr>
+            </w:pPr>
+            <w:r>
+              <w:rPr>
+                <w:rFonts w:ascii="Arial" w:hAnsi="Arial" w:cs="Arial"/>
+                <w:bCs/>
+                <w:sz w:val="18"/>
+                <w:szCs w:val="18"/>
+              </w:rPr>
+              <w:t>CLICAR</w:t>
+            </w:r>
+          </w:p>
+        </w:tc>
+        <w:tc>
+          <w:tcPr>
+            <w:tcW w:w="2693" w:type="dxa"/>
+            <w:vAlign w:val="center"/>
+          </w:tcPr>
+          <w:p>
+            <w:pPr>
+              <w:pStyle w:val="Cabealho"/>
+              <w:jc w:val="center"/>
+              <w:rPr>
+                <w:rFonts w:ascii="Arial" w:hAnsi="Arial" w:cs="Arial"/>
+                <w:bCs/>
+                <w:sz w:val="18"/>
+                <w:szCs w:val="18"/>
+              </w:rPr>
+            </w:pPr>
+            <w:r>
+              <w:rPr>
+                <w:rFonts w:ascii="Arial" w:hAnsi="Arial" w:cs="Arial"/>
+                <w:bCs/>
+                <w:sz w:val="18"/>
+                <w:szCs w:val="18"/>
+              </w:rPr>
+              <w:t xml:space="preserve">TODAS AS </w:t>
+            </w:r>
+            <w:r>
+              <w:rPr>
+                <w:rFonts w:ascii="Arial" w:hAnsi="Arial" w:cs="Arial"/>
+                <w:bCs/>
+                <w:sz w:val="18"/>
+                <w:szCs w:val="18"/>
+              </w:rPr>
+              <w:t>ATIVIDADES</w:t>
+            </w:r>
+            <w:r>
+              <w:rPr>
+                <w:rFonts w:ascii="Arial" w:hAnsi="Arial" w:cs="Arial"/>
+                <w:bCs/>
+                <w:sz w:val="18"/>
+                <w:szCs w:val="18"/>
+              </w:rPr>
+              <w:t xml:space="preserve"> CADASTRADAS NO SISTEMA SÃO LISTADAS.</w:t>
             </w:r>
           </w:p>
         </w:tc>
@@ -1375,6 +1269,7 @@
         <w:tc>
           <w:tcPr>
             <w:tcW w:w="851" w:type="dxa"/>
+            <w:vAlign w:val="center"/>
           </w:tcPr>
           <w:p>
             <w:pPr>
@@ -1402,33 +1297,35 @@
         </w:tc>
         <w:tc>
           <w:tcPr>
-            <w:tcW w:w="1985" w:type="dxa"/>
-          </w:tcPr>
-          <w:p>
-            <w:pPr>
-              <w:pStyle w:val="Cabealho"/>
-              <w:jc w:val="center"/>
-              <w:rPr>
-                <w:rFonts w:ascii="Arial" w:hAnsi="Arial" w:cs="Arial"/>
-                <w:bCs/>
-                <w:sz w:val="18"/>
-                <w:szCs w:val="18"/>
-              </w:rPr>
-            </w:pPr>
-            <w:r>
-              <w:rPr>
-                <w:rFonts w:ascii="Arial" w:hAnsi="Arial" w:cs="Arial"/>
-                <w:bCs/>
-                <w:sz w:val="18"/>
-                <w:szCs w:val="18"/>
-              </w:rPr>
-              <w:t>@#</w:t>
-            </w:r>
-          </w:p>
-        </w:tc>
-        <w:tc>
-          <w:tcPr>
-            <w:tcW w:w="1984" w:type="dxa"/>
+            <w:tcW w:w="1418" w:type="dxa"/>
+            <w:vAlign w:val="center"/>
+          </w:tcPr>
+          <w:p>
+            <w:pPr>
+              <w:pStyle w:val="Cabealho"/>
+              <w:jc w:val="center"/>
+              <w:rPr>
+                <w:rFonts w:ascii="Arial" w:hAnsi="Arial" w:cs="Arial"/>
+                <w:bCs/>
+                <w:sz w:val="18"/>
+                <w:szCs w:val="18"/>
+              </w:rPr>
+            </w:pPr>
+            <w:r>
+              <w:rPr>
+                <w:rFonts w:ascii="Arial" w:hAnsi="Arial" w:cs="Arial"/>
+                <w:bCs/>
+                <w:sz w:val="18"/>
+                <w:szCs w:val="18"/>
+              </w:rPr>
+              <w:t>FULANO1</w:t>
+            </w:r>
+          </w:p>
+        </w:tc>
+        <w:tc>
+          <w:tcPr>
+            <w:tcW w:w="1701" w:type="dxa"/>
+            <w:vAlign w:val="center"/>
           </w:tcPr>
           <w:p>
             <w:pPr>
@@ -1454,281 +1351,8 @@
         </w:tc>
         <w:tc>
           <w:tcPr>
-            <w:tcW w:w="1346" w:type="dxa"/>
-          </w:tcPr>
-          <w:p>
-            <w:pPr>
-              <w:pStyle w:val="Cabealho"/>
-              <w:jc w:val="center"/>
-              <w:rPr>
-                <w:rFonts w:ascii="Arial" w:hAnsi="Arial" w:cs="Arial"/>
-                <w:bCs/>
-                <w:sz w:val="18"/>
-                <w:szCs w:val="18"/>
-              </w:rPr>
-            </w:pPr>
-            <w:r>
-              <w:rPr>
-                <w:rFonts w:ascii="Arial" w:hAnsi="Arial" w:cs="Arial"/>
-                <w:bCs/>
-                <w:sz w:val="18"/>
-                <w:szCs w:val="18"/>
-              </w:rPr>
-              <w:t>27/04/2015</w:t>
-            </w:r>
-          </w:p>
-        </w:tc>
-        <w:tc>
-          <w:tcPr>
-            <w:tcW w:w="1206" w:type="dxa"/>
-          </w:tcPr>
-          <w:p>
-            <w:pPr>
-              <w:pStyle w:val="Cabealho"/>
-              <w:jc w:val="center"/>
-              <w:rPr>
-                <w:rFonts w:ascii="Arial" w:hAnsi="Arial" w:cs="Arial"/>
-                <w:bCs/>
-                <w:sz w:val="18"/>
-                <w:szCs w:val="18"/>
-              </w:rPr>
-            </w:pPr>
-            <w:r>
-              <w:rPr>
-                <w:rFonts w:ascii="Arial" w:hAnsi="Arial" w:cs="Arial"/>
-                <w:bCs/>
-                <w:sz w:val="18"/>
-                <w:szCs w:val="18"/>
-              </w:rPr>
-              <w:t>PESQUISAR</w:t>
-            </w:r>
-          </w:p>
-        </w:tc>
-        <w:tc>
-          <w:tcPr>
-            <w:tcW w:w="1842" w:type="dxa"/>
-          </w:tcPr>
-          <w:p>
-            <w:pPr>
-              <w:pStyle w:val="Cabealho"/>
-              <w:jc w:val="center"/>
-              <w:rPr>
-                <w:rFonts w:ascii="Arial" w:hAnsi="Arial" w:cs="Arial"/>
-                <w:bCs/>
-                <w:sz w:val="18"/>
-                <w:szCs w:val="18"/>
-              </w:rPr>
-            </w:pPr>
-            <w:r>
-              <w:rPr>
-                <w:rFonts w:ascii="Arial" w:hAnsi="Arial" w:cs="Arial"/>
-                <w:bCs/>
-                <w:sz w:val="18"/>
-                <w:szCs w:val="18"/>
-              </w:rPr>
-              <w:t>ERRO: DADOS INVÁLIDOS</w:t>
-            </w:r>
-          </w:p>
-        </w:tc>
-      </w:tr>
-      <w:tr>
-        <w:trPr>
-          <w:trHeight w:val="189"/>
-        </w:trPr>
-        <w:tc>
-          <w:tcPr>
-            <w:tcW w:w="851" w:type="dxa"/>
-          </w:tcPr>
-          <w:p>
-            <w:pPr>
-              <w:pStyle w:val="Cabealho"/>
-              <w:jc w:val="center"/>
-              <w:rPr>
-                <w:rFonts w:ascii="Arial" w:hAnsi="Arial" w:cs="Arial"/>
-                <w:bCs/>
-                <w:sz w:val="18"/>
-                <w:szCs w:val="18"/>
-              </w:rPr>
-            </w:pPr>
-            <w:proofErr w:type="gramStart"/>
-            <w:r>
-              <w:rPr>
-                <w:rFonts w:ascii="Arial" w:hAnsi="Arial" w:cs="Arial"/>
-                <w:bCs/>
-                <w:sz w:val="18"/>
-                <w:szCs w:val="18"/>
-              </w:rPr>
-              <w:t>4</w:t>
-            </w:r>
-            <w:proofErr w:type="gramEnd"/>
-          </w:p>
-        </w:tc>
-        <w:tc>
-          <w:tcPr>
-            <w:tcW w:w="1985" w:type="dxa"/>
-          </w:tcPr>
-          <w:p>
-            <w:pPr>
-              <w:pStyle w:val="Cabealho"/>
-              <w:jc w:val="center"/>
-              <w:rPr>
-                <w:rFonts w:ascii="Arial" w:hAnsi="Arial" w:cs="Arial"/>
-                <w:bCs/>
-                <w:sz w:val="18"/>
-                <w:szCs w:val="18"/>
-              </w:rPr>
-            </w:pPr>
-            <w:r>
-              <w:rPr>
-                <w:rFonts w:ascii="Arial" w:hAnsi="Arial" w:cs="Arial"/>
-                <w:bCs/>
-                <w:sz w:val="18"/>
-                <w:szCs w:val="18"/>
-              </w:rPr>
-              <w:t>FULANO</w:t>
-            </w:r>
-          </w:p>
-        </w:tc>
-        <w:tc>
-          <w:tcPr>
-            <w:tcW w:w="1984" w:type="dxa"/>
-          </w:tcPr>
-          <w:p>
-            <w:pPr>
-              <w:pStyle w:val="Cabealho"/>
-              <w:jc w:val="center"/>
-              <w:rPr>
-                <w:rFonts w:ascii="Arial" w:hAnsi="Arial" w:cs="Arial"/>
-                <w:bCs/>
-                <w:sz w:val="18"/>
-                <w:szCs w:val="18"/>
-              </w:rPr>
-            </w:pPr>
-            <w:r>
-              <w:rPr>
-                <w:rFonts w:ascii="Arial" w:hAnsi="Arial" w:cs="Arial"/>
-                <w:bCs/>
-                <w:sz w:val="18"/>
-                <w:szCs w:val="18"/>
-              </w:rPr>
-              <w:t>GESTOR</w:t>
-            </w:r>
-          </w:p>
-        </w:tc>
-        <w:tc>
-          <w:tcPr>
-            <w:tcW w:w="1346" w:type="dxa"/>
-          </w:tcPr>
-          <w:p>
-            <w:pPr>
-              <w:pStyle w:val="Cabealho"/>
-              <w:jc w:val="center"/>
-              <w:rPr>
-                <w:rFonts w:ascii="Arial" w:hAnsi="Arial" w:cs="Arial"/>
-                <w:bCs/>
-                <w:sz w:val="18"/>
-                <w:szCs w:val="18"/>
-              </w:rPr>
-            </w:pPr>
-            <w:r>
-              <w:rPr>
-                <w:rFonts w:ascii="Arial" w:hAnsi="Arial" w:cs="Arial"/>
-                <w:bCs/>
-                <w:sz w:val="18"/>
-                <w:szCs w:val="18"/>
-              </w:rPr>
-              <w:t>27/04/2015</w:t>
-            </w:r>
-          </w:p>
-        </w:tc>
-        <w:tc>
-          <w:tcPr>
-            <w:tcW w:w="1206" w:type="dxa"/>
-          </w:tcPr>
-          <w:p>
-            <w:pPr>
-              <w:pStyle w:val="Cabealho"/>
-              <w:jc w:val="center"/>
-              <w:rPr>
-                <w:rFonts w:ascii="Arial" w:hAnsi="Arial" w:cs="Arial"/>
-                <w:bCs/>
-                <w:sz w:val="18"/>
-                <w:szCs w:val="18"/>
-              </w:rPr>
-            </w:pPr>
-            <w:r>
-              <w:rPr>
-                <w:rFonts w:ascii="Arial" w:hAnsi="Arial" w:cs="Arial"/>
-                <w:bCs/>
-                <w:sz w:val="18"/>
-                <w:szCs w:val="18"/>
-              </w:rPr>
-              <w:t>PESQUISAR</w:t>
-            </w:r>
-          </w:p>
-        </w:tc>
-        <w:tc>
-          <w:tcPr>
-            <w:tcW w:w="1842" w:type="dxa"/>
-          </w:tcPr>
-          <w:p>
-            <w:pPr>
-              <w:pStyle w:val="Cabealho"/>
-              <w:jc w:val="center"/>
-              <w:rPr>
-                <w:rFonts w:ascii="Arial" w:hAnsi="Arial" w:cs="Arial"/>
-                <w:bCs/>
-                <w:sz w:val="18"/>
-                <w:szCs w:val="18"/>
-              </w:rPr>
-            </w:pPr>
-            <w:r>
-              <w:rPr>
-                <w:rFonts w:ascii="Arial" w:hAnsi="Arial" w:cs="Arial"/>
-                <w:bCs/>
-                <w:sz w:val="18"/>
-                <w:szCs w:val="18"/>
-              </w:rPr>
-              <w:t>ERRO: NENHUMA ATIVIDADE ENCONTRADA PARA O FILTRO SELECIONADO</w:t>
-            </w:r>
-          </w:p>
-        </w:tc>
-      </w:tr>
-      <w:tr>
-        <w:trPr>
-          <w:trHeight w:val="189"/>
-        </w:trPr>
-        <w:tc>
-          <w:tcPr>
-            <w:tcW w:w="851" w:type="dxa"/>
-          </w:tcPr>
-          <w:p>
-            <w:pPr>
-              <w:pStyle w:val="Cabealho"/>
-              <w:jc w:val="center"/>
-              <w:rPr>
-                <w:rFonts w:ascii="Arial" w:hAnsi="Arial" w:cs="Arial"/>
-                <w:bCs/>
-                <w:sz w:val="18"/>
-                <w:szCs w:val="18"/>
-              </w:rPr>
-            </w:pPr>
-            <w:proofErr w:type="gramStart"/>
-            <w:r>
-              <w:rPr>
-                <w:rFonts w:ascii="Arial" w:hAnsi="Arial" w:cs="Arial"/>
-                <w:bCs/>
-                <w:sz w:val="18"/>
-                <w:szCs w:val="18"/>
-              </w:rPr>
-              <w:t>5</w:t>
-            </w:r>
-            <w:proofErr w:type="gramEnd"/>
-          </w:p>
-        </w:tc>
-        <w:tc>
-          <w:tcPr>
-            <w:tcW w:w="1985" w:type="dxa"/>
+            <w:tcW w:w="1275" w:type="dxa"/>
+            <w:vAlign w:val="center"/>
           </w:tcPr>
           <w:p>
             <w:pPr>
@@ -1754,134 +1378,78 @@
         </w:tc>
         <w:tc>
           <w:tcPr>
-            <w:tcW w:w="1984" w:type="dxa"/>
-          </w:tcPr>
-          <w:p>
-            <w:pPr>
-              <w:pStyle w:val="Cabealho"/>
-              <w:jc w:val="center"/>
-              <w:rPr>
-                <w:rFonts w:ascii="Arial" w:hAnsi="Arial" w:cs="Arial"/>
-                <w:bCs/>
-                <w:sz w:val="18"/>
-                <w:szCs w:val="18"/>
-              </w:rPr>
-            </w:pPr>
-            <w:r>
-              <w:rPr>
-                <w:rFonts w:ascii="Arial" w:hAnsi="Arial" w:cs="Arial"/>
-                <w:bCs/>
-                <w:sz w:val="18"/>
-                <w:szCs w:val="18"/>
-              </w:rPr>
-              <w:t>VAZIO</w:t>
-            </w:r>
-          </w:p>
-        </w:tc>
-        <w:tc>
-          <w:tcPr>
-            <w:tcW w:w="1346" w:type="dxa"/>
-          </w:tcPr>
-          <w:p>
-            <w:pPr>
-              <w:pStyle w:val="Cabealho"/>
-              <w:jc w:val="center"/>
-              <w:rPr>
-                <w:rFonts w:ascii="Arial" w:hAnsi="Arial" w:cs="Arial"/>
-                <w:bCs/>
-                <w:sz w:val="18"/>
-                <w:szCs w:val="18"/>
-              </w:rPr>
-            </w:pPr>
-            <w:r>
-              <w:rPr>
-                <w:rFonts w:ascii="Arial" w:hAnsi="Arial" w:cs="Arial"/>
-                <w:bCs/>
-                <w:sz w:val="18"/>
-                <w:szCs w:val="18"/>
-              </w:rPr>
-              <w:t>27/04/2015</w:t>
-            </w:r>
-          </w:p>
-        </w:tc>
-        <w:tc>
-          <w:tcPr>
-            <w:tcW w:w="1206" w:type="dxa"/>
-          </w:tcPr>
-          <w:p>
-            <w:pPr>
-              <w:pStyle w:val="Cabealho"/>
-              <w:jc w:val="center"/>
-              <w:rPr>
-                <w:rFonts w:ascii="Arial" w:hAnsi="Arial" w:cs="Arial"/>
-                <w:bCs/>
-                <w:sz w:val="18"/>
-                <w:szCs w:val="18"/>
-              </w:rPr>
-            </w:pPr>
-            <w:r>
-              <w:rPr>
-                <w:rFonts w:ascii="Arial" w:hAnsi="Arial" w:cs="Arial"/>
-                <w:bCs/>
-                <w:sz w:val="18"/>
-                <w:szCs w:val="18"/>
-              </w:rPr>
-              <w:t>PESQUISAR</w:t>
-            </w:r>
-            <w:bookmarkStart w:id="0" w:name="_GoBack"/>
-            <w:bookmarkEnd w:id="0"/>
-          </w:p>
-        </w:tc>
-        <w:tc>
-          <w:tcPr>
-            <w:tcW w:w="1842" w:type="dxa"/>
-          </w:tcPr>
-          <w:p>
-            <w:pPr>
-              <w:pStyle w:val="Cabealho"/>
-              <w:jc w:val="center"/>
-              <w:rPr>
-                <w:rFonts w:ascii="Arial" w:hAnsi="Arial" w:cs="Arial"/>
-                <w:bCs/>
-                <w:sz w:val="18"/>
-                <w:szCs w:val="18"/>
-              </w:rPr>
-            </w:pPr>
-            <w:r>
-              <w:rPr>
-                <w:rFonts w:ascii="Arial" w:hAnsi="Arial" w:cs="Arial"/>
-                <w:bCs/>
-                <w:sz w:val="18"/>
-                <w:szCs w:val="18"/>
-              </w:rPr>
-              <w:t xml:space="preserve">LISTA </w:t>
-            </w:r>
-            <w:r>
-              <w:rPr>
-                <w:rFonts w:ascii="Arial" w:hAnsi="Arial" w:cs="Arial"/>
-                <w:bCs/>
-                <w:sz w:val="18"/>
-                <w:szCs w:val="18"/>
-              </w:rPr>
-              <w:t xml:space="preserve">DAS ATIVIDADES </w:t>
-            </w:r>
-            <w:r>
-              <w:rPr>
-                <w:rFonts w:ascii="Arial" w:hAnsi="Arial" w:cs="Arial"/>
-                <w:bCs/>
-                <w:sz w:val="18"/>
-                <w:szCs w:val="18"/>
-              </w:rPr>
-              <w:t>DE TODOS OS USUÁRIOS</w:t>
+            <w:tcW w:w="1276" w:type="dxa"/>
+            <w:vAlign w:val="center"/>
+          </w:tcPr>
+          <w:p>
+            <w:pPr>
+              <w:pStyle w:val="Cabealho"/>
+              <w:tabs>
+                <w:tab w:val="left" w:pos="336"/>
+                <w:tab w:val="center" w:pos="1311"/>
+              </w:tabs>
+              <w:jc w:val="center"/>
+              <w:rPr>
+                <w:rFonts w:ascii="Arial" w:hAnsi="Arial" w:cs="Arial"/>
+                <w:bCs/>
+                <w:sz w:val="18"/>
+                <w:szCs w:val="18"/>
+              </w:rPr>
+            </w:pPr>
+            <w:r>
+              <w:rPr>
+                <w:rFonts w:ascii="Arial" w:hAnsi="Arial" w:cs="Arial"/>
+                <w:bCs/>
+                <w:sz w:val="18"/>
+                <w:szCs w:val="18"/>
+              </w:rPr>
+              <w:t>CLICAR</w:t>
+            </w:r>
+          </w:p>
+        </w:tc>
+        <w:tc>
+          <w:tcPr>
+            <w:tcW w:w="2693" w:type="dxa"/>
+            <w:vAlign w:val="center"/>
+          </w:tcPr>
+          <w:p>
+            <w:pPr>
+              <w:pStyle w:val="Cabealho"/>
+              <w:tabs>
+                <w:tab w:val="left" w:pos="336"/>
+                <w:tab w:val="center" w:pos="1311"/>
+              </w:tabs>
+              <w:jc w:val="center"/>
+              <w:rPr>
+                <w:rFonts w:ascii="Arial" w:hAnsi="Arial" w:cs="Arial"/>
+                <w:bCs/>
+                <w:sz w:val="18"/>
+                <w:szCs w:val="18"/>
+              </w:rPr>
+            </w:pPr>
+            <w:r>
+              <w:rPr>
+                <w:rFonts w:ascii="Arial" w:hAnsi="Arial" w:cs="Arial"/>
+                <w:bCs/>
+                <w:sz w:val="18"/>
+                <w:szCs w:val="18"/>
+              </w:rPr>
+              <w:t>ERRO: NENHUM RESULTADO ENCONTRADO</w:t>
             </w:r>
           </w:p>
         </w:tc>
       </w:tr>
     </w:tbl>
-    <w:p/>
+    <w:p>
+      <w:pPr>
+        <w:rPr>
+          <w:sz w:val="8"/>
+        </w:rPr>
+      </w:pPr>
+    </w:p>
     <w:tbl>
       <w:tblPr>
-        <w:tblW w:w="0" w:type="auto"/>
+        <w:tblW w:w="9283" w:type="dxa"/>
         <w:tblInd w:w="-72" w:type="dxa"/>
         <w:tblBorders>
           <w:top w:val="single" w:sz="4" w:space="0" w:color="auto"/>
@@ -1909,7 +1477,7 @@
       <w:tr>
         <w:tc>
           <w:tcPr>
-            <w:tcW w:w="1275" w:type="dxa"/>
+            <w:tcW w:w="1236" w:type="dxa"/>
             <w:tcBorders>
               <w:bottom w:val="single" w:sz="4" w:space="0" w:color="auto"/>
             </w:tcBorders>
@@ -1935,7 +1503,7 @@
         </w:tc>
         <w:tc>
           <w:tcPr>
-            <w:tcW w:w="1265" w:type="dxa"/>
+            <w:tcW w:w="1228" w:type="dxa"/>
             <w:tcBorders>
               <w:bottom w:val="single" w:sz="4" w:space="0" w:color="auto"/>
             </w:tcBorders>
@@ -1980,7 +1548,7 @@
         </w:tc>
         <w:tc>
           <w:tcPr>
-            <w:tcW w:w="1414" w:type="dxa"/>
+            <w:tcW w:w="1402" w:type="dxa"/>
             <w:tcBorders>
               <w:bottom w:val="single" w:sz="4" w:space="0" w:color="auto"/>
             </w:tcBorders>
@@ -2032,7 +1600,7 @@
         </w:tc>
         <w:tc>
           <w:tcPr>
-            <w:tcW w:w="1404" w:type="dxa"/>
+            <w:tcW w:w="1359" w:type="dxa"/>
             <w:tcBorders>
               <w:bottom w:val="single" w:sz="4" w:space="0" w:color="auto"/>
             </w:tcBorders>
@@ -2058,7 +1626,7 @@
         </w:tc>
         <w:tc>
           <w:tcPr>
-            <w:tcW w:w="1412" w:type="dxa"/>
+            <w:tcW w:w="1393" w:type="dxa"/>
             <w:tcBorders>
               <w:bottom w:val="single" w:sz="4" w:space="0" w:color="auto"/>
             </w:tcBorders>
@@ -2148,7 +1716,7 @@
         </w:tc>
         <w:tc>
           <w:tcPr>
-            <w:tcW w:w="1199" w:type="dxa"/>
+            <w:tcW w:w="1351" w:type="dxa"/>
             <w:tcBorders>
               <w:bottom w:val="single" w:sz="4" w:space="0" w:color="auto"/>
             </w:tcBorders>
@@ -2205,85 +1773,80 @@
         </w:trPr>
         <w:tc>
           <w:tcPr>
-            <w:tcW w:w="1275" w:type="dxa"/>
-          </w:tcPr>
-          <w:p>
-            <w:pPr>
-              <w:pStyle w:val="Cabealho"/>
-              <w:jc w:val="center"/>
-              <w:rPr>
-                <w:rFonts w:ascii="Arial" w:hAnsi="Arial" w:cs="Arial"/>
-                <w:b/>
-                <w:bCs/>
-                <w:color w:val="808080" w:themeColor="background1" w:themeShade="80"/>
-              </w:rPr>
-            </w:pPr>
-          </w:p>
-        </w:tc>
-        <w:tc>
-          <w:tcPr>
-            <w:tcW w:w="1265" w:type="dxa"/>
-          </w:tcPr>
-          <w:p>
-            <w:pPr>
-              <w:pStyle w:val="Cabealho"/>
-              <w:jc w:val="center"/>
-              <w:rPr>
-                <w:rFonts w:ascii="Arial" w:hAnsi="Arial" w:cs="Arial"/>
-                <w:b/>
-                <w:bCs/>
-                <w:color w:val="808080" w:themeColor="background1" w:themeShade="80"/>
-              </w:rPr>
-            </w:pPr>
-          </w:p>
-        </w:tc>
-        <w:tc>
-          <w:tcPr>
-            <w:tcW w:w="1414" w:type="dxa"/>
-          </w:tcPr>
-          <w:p>
-            <w:pPr>
-              <w:pStyle w:val="Cabealho"/>
-              <w:jc w:val="center"/>
-              <w:rPr>
-                <w:rFonts w:ascii="Arial" w:hAnsi="Arial" w:cs="Arial"/>
-                <w:b/>
-                <w:bCs/>
-                <w:color w:val="808080" w:themeColor="background1" w:themeShade="80"/>
-              </w:rPr>
-            </w:pPr>
-          </w:p>
-        </w:tc>
-        <w:tc>
-          <w:tcPr>
-            <w:tcW w:w="1404" w:type="dxa"/>
-          </w:tcPr>
-          <w:p>
-            <w:pPr>
-              <w:pStyle w:val="Cabealho"/>
-              <w:jc w:val="center"/>
-              <w:rPr>
-                <w:rFonts w:ascii="Arial" w:hAnsi="Arial" w:cs="Arial"/>
-                <w:b/>
-                <w:bCs/>
-                <w:color w:val="808080" w:themeColor="background1" w:themeShade="80"/>
-              </w:rPr>
-            </w:pPr>
-          </w:p>
-        </w:tc>
-        <w:tc>
-          <w:tcPr>
-            <w:tcW w:w="1412" w:type="dxa"/>
-          </w:tcPr>
-          <w:p>
-            <w:pPr>
-              <w:pStyle w:val="Cabealho"/>
-              <w:jc w:val="center"/>
-              <w:rPr>
-                <w:rFonts w:ascii="Arial" w:hAnsi="Arial" w:cs="Arial"/>
-                <w:b/>
-                <w:bCs/>
-                <w:color w:val="808080" w:themeColor="background1" w:themeShade="80"/>
+            <w:tcW w:w="1236" w:type="dxa"/>
+          </w:tcPr>
+          <w:p>
+            <w:pPr>
+              <w:pStyle w:val="Cabealho"/>
+              <w:jc w:val="center"/>
+              <w:rPr>
+                <w:rFonts w:ascii="Arial" w:hAnsi="Arial" w:cs="Arial"/>
+                <w:b/>
+                <w:bCs/>
+              </w:rPr>
+            </w:pPr>
+          </w:p>
+        </w:tc>
+        <w:tc>
+          <w:tcPr>
+            <w:tcW w:w="1228" w:type="dxa"/>
+          </w:tcPr>
+          <w:p>
+            <w:pPr>
+              <w:pStyle w:val="Cabealho"/>
+              <w:jc w:val="center"/>
+              <w:rPr>
+                <w:rFonts w:ascii="Arial" w:hAnsi="Arial" w:cs="Arial"/>
+                <w:b/>
+                <w:bCs/>
+              </w:rPr>
+            </w:pPr>
+          </w:p>
+        </w:tc>
+        <w:tc>
+          <w:tcPr>
+            <w:tcW w:w="1402" w:type="dxa"/>
+          </w:tcPr>
+          <w:p>
+            <w:pPr>
+              <w:pStyle w:val="Cabealho"/>
+              <w:jc w:val="center"/>
+              <w:rPr>
+                <w:rFonts w:ascii="Arial" w:hAnsi="Arial" w:cs="Arial"/>
+                <w:b/>
+                <w:bCs/>
+              </w:rPr>
+            </w:pPr>
+          </w:p>
+        </w:tc>
+        <w:tc>
+          <w:tcPr>
+            <w:tcW w:w="1359" w:type="dxa"/>
+          </w:tcPr>
+          <w:p>
+            <w:pPr>
+              <w:pStyle w:val="Cabealho"/>
+              <w:jc w:val="center"/>
+              <w:rPr>
+                <w:rFonts w:ascii="Arial" w:hAnsi="Arial" w:cs="Arial"/>
+                <w:b/>
+                <w:bCs/>
+              </w:rPr>
+            </w:pPr>
+          </w:p>
+        </w:tc>
+        <w:tc>
+          <w:tcPr>
+            <w:tcW w:w="1393" w:type="dxa"/>
+          </w:tcPr>
+          <w:p>
+            <w:pPr>
+              <w:pStyle w:val="Cabealho"/>
+              <w:jc w:val="center"/>
+              <w:rPr>
+                <w:rFonts w:ascii="Arial" w:hAnsi="Arial" w:cs="Arial"/>
+                <w:b/>
+                <w:bCs/>
               </w:rPr>
             </w:pPr>
           </w:p>
@@ -2300,24 +1863,22 @@
                 <w:rFonts w:ascii="Arial" w:hAnsi="Arial" w:cs="Arial"/>
                 <w:b/>
                 <w:bCs/>
-                <w:color w:val="808080" w:themeColor="background1" w:themeShade="80"/>
-              </w:rPr>
-            </w:pPr>
-          </w:p>
-        </w:tc>
-        <w:tc>
-          <w:tcPr>
-            <w:tcW w:w="1199" w:type="dxa"/>
-          </w:tcPr>
-          <w:p>
-            <w:pPr>
-              <w:pStyle w:val="Cabealho"/>
-              <w:jc w:val="center"/>
-              <w:rPr>
-                <w:rFonts w:ascii="Arial" w:hAnsi="Arial" w:cs="Arial"/>
-                <w:b/>
-                <w:bCs/>
-                <w:color w:val="808080" w:themeColor="background1" w:themeShade="80"/>
+              </w:rPr>
+            </w:pPr>
+          </w:p>
+        </w:tc>
+        <w:tc>
+          <w:tcPr>
+            <w:tcW w:w="1351" w:type="dxa"/>
+          </w:tcPr>
+          <w:p>
+            <w:pPr>
+              <w:pStyle w:val="Cabealho"/>
+              <w:jc w:val="center"/>
+              <w:rPr>
+                <w:rFonts w:ascii="Arial" w:hAnsi="Arial" w:cs="Arial"/>
+                <w:b/>
+                <w:bCs/>
               </w:rPr>
             </w:pPr>
           </w:p>
@@ -2325,9 +1886,20 @@
       </w:tr>
     </w:tbl>
     <w:p/>
+    <w:p/>
+    <w:p/>
+    <w:p/>
+    <w:p/>
+    <w:p>
+      <w:pPr>
+        <w:rPr>
+          <w:sz w:val="6"/>
+        </w:rPr>
+      </w:pPr>
+    </w:p>
     <w:sectPr>
-      <w:headerReference w:type="default" r:id="rId8"/>
-      <w:footerReference w:type="default" r:id="rId9"/>
+      <w:headerReference w:type="default" r:id="rId9"/>
+      <w:footerReference w:type="default" r:id="rId10"/>
       <w:pgSz w:w="11906" w:h="16838"/>
       <w:pgMar w:top="1134" w:right="1134" w:bottom="1134" w:left="1701" w:header="709" w:footer="709" w:gutter="0"/>
       <w:cols w:space="708"/>
@@ -2375,13 +1947,78 @@
         <w:noProof/>
         <w:lang w:eastAsia="pt-BR"/>
       </w:rPr>
-      <w:pict>
-        <v:shapetype id="_x0000_t32" coordsize="21600,21600" o:spt="32" o:oned="t" path="m,l21600,21600e" filled="f">
-          <v:path arrowok="t" fillok="f" o:connecttype="none"/>
-          <o:lock v:ext="edit" shapetype="t"/>
-        </v:shapetype>
-        <v:shape id="_x0000_s2051" type="#_x0000_t32" style="position:absolute;left:0;text-align:left;margin-left:-2.55pt;margin-top:2.65pt;width:457.5pt;height:0;z-index:251658240" o:connectortype="straight"/>
-      </w:pict>
+      <mc:AlternateContent>
+        <mc:Choice Requires="wps">
+          <w:drawing>
+            <wp:anchor distT="0" distB="0" distL="114300" distR="114300" simplePos="0" relativeHeight="251658240" behindDoc="0" locked="0" layoutInCell="1" allowOverlap="1" wp14:anchorId="12C756E1" wp14:editId="2F93B816">
+              <wp:simplePos x="0" y="0"/>
+              <wp:positionH relativeFrom="column">
+                <wp:posOffset>-32385</wp:posOffset>
+              </wp:positionH>
+              <wp:positionV relativeFrom="paragraph">
+                <wp:posOffset>33655</wp:posOffset>
+              </wp:positionV>
+              <wp:extent cx="5810250" cy="0"/>
+              <wp:effectExtent l="5715" t="5080" r="13335" b="13970"/>
+              <wp:wrapNone/>
+              <wp:docPr id="4" name="AutoShape 3"/>
+              <wp:cNvGraphicFramePr>
+                <a:graphicFrameLocks xmlns:a="http://schemas.openxmlformats.org/drawingml/2006/main"/>
+              </wp:cNvGraphicFramePr>
+              <a:graphic xmlns:a="http://schemas.openxmlformats.org/drawingml/2006/main">
+                <a:graphicData uri="http://schemas.microsoft.com/office/word/2010/wordprocessingShape">
+                  <wps:wsp>
+                    <wps:cNvCnPr>
+                      <a:cxnSpLocks noChangeShapeType="1"/>
+                    </wps:cNvCnPr>
+                    <wps:spPr bwMode="auto">
+                      <a:xfrm>
+                        <a:off x="0" y="0"/>
+                        <a:ext cx="5810250" cy="0"/>
+                      </a:xfrm>
+                      <a:prstGeom prst="straightConnector1">
+                        <a:avLst/>
+                      </a:prstGeom>
+                      <a:noFill/>
+                      <a:ln w="9525">
+                        <a:solidFill>
+                          <a:srgbClr val="000000"/>
+                        </a:solidFill>
+                        <a:round/>
+                        <a:headEnd/>
+                        <a:tailEnd/>
+                      </a:ln>
+                      <a:extLst>
+                        <a:ext uri="{909E8E84-426E-40DD-AFC4-6F175D3DCCD1}">
+                          <a14:hiddenFill xmlns:a14="http://schemas.microsoft.com/office/drawing/2010/main">
+                            <a:noFill/>
+                          </a14:hiddenFill>
+                        </a:ext>
+                      </a:extLst>
+                    </wps:spPr>
+                    <wps:bodyPr/>
+                  </wps:wsp>
+                </a:graphicData>
+              </a:graphic>
+              <wp14:sizeRelH relativeFrom="page">
+                <wp14:pctWidth>0</wp14:pctWidth>
+              </wp14:sizeRelH>
+              <wp14:sizeRelV relativeFrom="page">
+                <wp14:pctHeight>0</wp14:pctHeight>
+              </wp14:sizeRelV>
+            </wp:anchor>
+          </w:drawing>
+        </mc:Choice>
+        <mc:Fallback xmlns:w15="http://schemas.microsoft.com/office/word/2012/wordml">
+          <w:pict>
+            <v:shapetype w14:anchorId="1B4B4852" id="_x0000_t32" coordsize="21600,21600" o:spt="32" o:oned="t" path="m,l21600,21600e" filled="f">
+              <v:path arrowok="t" fillok="f" o:connecttype="none"/>
+              <o:lock v:ext="edit" shapetype="t"/>
+            </v:shapetype>
+            <v:shape id="AutoShape 3" o:spid="_x0000_s1026" type="#_x0000_t32" style="position:absolute;margin-left:-2.55pt;margin-top:2.65pt;width:457.5pt;height:0;z-index:251658240;visibility:visible;mso-wrap-style:square;mso-width-percent:0;mso-height-percent:0;mso-wrap-distance-left:9pt;mso-wrap-distance-top:0;mso-wrap-distance-right:9pt;mso-wrap-distance-bottom:0;mso-position-horizontal:absolute;mso-position-horizontal-relative:text;mso-position-vertical:absolute;mso-position-vertical-relative:text;mso-width-percent:0;mso-height-percent:0;mso-width-relative:page;mso-height-relative:page" o:gfxdata="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"/>
+          </w:pict>
+        </mc:Fallback>
+      </mc:AlternateContent>
     </w:r>
     <w:r>
       <w:t>Trabalho de Conclusão de Curso – Modalidade Projeto</w:t>
@@ -2563,7 +2200,19 @@
             <w:rPr>
               <w:b/>
             </w:rPr>
-            <w:t>UC. 09</w:t>
+            <w:t>UC.</w:t>
+          </w:r>
+          <w:r>
+            <w:rPr>
+              <w:b/>
+            </w:rPr>
+            <w:t xml:space="preserve"> </w:t>
+          </w:r>
+          <w:r>
+            <w:rPr>
+              <w:b/>
+            </w:rPr>
+            <w:t>09</w:t>
           </w:r>
         </w:p>
       </w:tc>
@@ -2640,6 +2289,7 @@
           <w:tcBorders>
             <w:bottom w:val="single" w:sz="4" w:space="0" w:color="auto"/>
           </w:tcBorders>
+          <w:shd w:val="clear" w:color="auto" w:fill="auto"/>
         </w:tcPr>
         <w:p>
           <w:pPr>
@@ -2660,119 +2310,6 @@
 <file path=word/numbering.xml><?xml version="1.0" encoding="utf-8"?>
 <w:numbering xmlns:wpc="http://schemas.microsoft.com/office/word/2010/wordprocessingCanvas" xmlns:mc="http://schemas.openxmlformats.org/markup-compatibility/2006" xmlns:o="urn:schemas-microsoft-com:office:office" xmlns:r="http://schemas.openxmlformats.org/officeDocument/2006/relationships" xmlns:m="http://schemas.openxmlformats.org/officeDocument/2006/math" xmlns:v="urn:schemas-microsoft-com:vml" xmlns:wp14="http://schemas.microsoft.com/office/word/2010/wordprocessingDrawing" xmlns:wp="http://schemas.openxmlformats.org/drawingml/2006/wordprocessingDrawing" xmlns:w10="urn:schemas-microsoft-com:office:word" xmlns:w="http://schemas.openxmlformats.org/wordprocessingml/2006/main" xmlns:w14="http://schemas.microsoft.com/office/word/2010/wordml" xmlns:wpg="http://schemas.microsoft.com/office/word/2010/wordprocessingGroup" xmlns:wpi="http://schemas.microsoft.com/office/word/2010/wordprocessingInk" xmlns:wne="http://schemas.microsoft.com/office/word/2006/wordml" xmlns:wps="http://schemas.microsoft.com/office/word/2010/wordprocessingShape" mc:Ignorable="w14 wp14">
   <w:abstractNum w:abstractNumId="0">
-    <w:nsid w:val="241C0E48"/>
-    <w:multiLevelType w:val="hybridMultilevel"/>
-    <w:tmpl w:val="E3B09AE8"/>
-    <w:lvl w:ilvl="0" w:tplc="381CDB18">
-      <w:start w:val="1"/>
-      <w:numFmt w:val="bullet"/>
-      <w:lvlText w:val=""/>
-      <w:lvlJc w:val="right"/>
-      <w:pPr>
-        <w:ind w:left="720" w:hanging="360"/>
-      </w:pPr>
-      <w:rPr>
-        <w:rFonts w:ascii="Symbol" w:hAnsi="Symbol" w:hint="default"/>
-      </w:rPr>
-    </w:lvl>
-    <w:lvl w:ilvl="1" w:tplc="04160003" w:tentative="1">
-      <w:start w:val="1"/>
-      <w:numFmt w:val="bullet"/>
-      <w:lvlText w:val="o"/>
-      <w:lvlJc w:val="left"/>
-      <w:pPr>
-        <w:ind w:left="1440" w:hanging="360"/>
-      </w:pPr>
-      <w:rPr>
-        <w:rFonts w:ascii="Courier New" w:hAnsi="Courier New" w:cs="Courier New" w:hint="default"/>
-      </w:rPr>
-    </w:lvl>
-    <w:lvl w:ilvl="2" w:tplc="04160005" w:tentative="1">
-      <w:start w:val="1"/>
-      <w:numFmt w:val="bullet"/>
-      <w:lvlText w:val=""/>
-      <w:lvlJc w:val="left"/>
-      <w:pPr>
-        <w:ind w:left="2160" w:hanging="360"/>
-      </w:pPr>
-      <w:rPr>
-        <w:rFonts w:ascii="Wingdings" w:hAnsi="Wingdings" w:hint="default"/>
-      </w:rPr>
-    </w:lvl>
-    <w:lvl w:ilvl="3" w:tplc="04160001" w:tentative="1">
-      <w:start w:val="1"/>
-      <w:numFmt w:val="bullet"/>
-      <w:lvlText w:val=""/>
-      <w:lvlJc w:val="left"/>
-      <w:pPr>
-        <w:ind w:left="2880" w:hanging="360"/>
-      </w:pPr>
-      <w:rPr>
-        <w:rFonts w:ascii="Symbol" w:hAnsi="Symbol" w:hint="default"/>
-      </w:rPr>
-    </w:lvl>
-    <w:lvl w:ilvl="4" w:tplc="04160003" w:tentative="1">
-      <w:start w:val="1"/>
-      <w:numFmt w:val="bullet"/>
-      <w:lvlText w:val="o"/>
-      <w:lvlJc w:val="left"/>
-      <w:pPr>
-        <w:ind w:left="3600" w:hanging="360"/>
-      </w:pPr>
-      <w:rPr>
-        <w:rFonts w:ascii="Courier New" w:hAnsi="Courier New" w:cs="Courier New" w:hint="default"/>
-      </w:rPr>
-    </w:lvl>
-    <w:lvl w:ilvl="5" w:tplc="04160005">
-      <w:start w:val="1"/>
-      <w:numFmt w:val="bullet"/>
-      <w:lvlText w:val=""/>
-      <w:lvlJc w:val="left"/>
-      <w:pPr>
-        <w:ind w:left="4320" w:hanging="360"/>
-      </w:pPr>
-      <w:rPr>
-        <w:rFonts w:ascii="Wingdings" w:hAnsi="Wingdings" w:hint="default"/>
-      </w:rPr>
-    </w:lvl>
-    <w:lvl w:ilvl="6" w:tplc="04160001" w:tentative="1">
-      <w:start w:val="1"/>
-      <w:numFmt w:val="bullet"/>
-      <w:lvlText w:val=""/>
-      <w:lvlJc w:val="left"/>
-      <w:pPr>
-        <w:ind w:left="5040" w:hanging="360"/>
-      </w:pPr>
-      <w:rPr>
-        <w:rFonts w:ascii="Symbol" w:hAnsi="Symbol" w:hint="default"/>
-      </w:rPr>
-    </w:lvl>
-    <w:lvl w:ilvl="7" w:tplc="04160003" w:tentative="1">
-      <w:start w:val="1"/>
-      <w:numFmt w:val="bullet"/>
-      <w:lvlText w:val="o"/>
-      <w:lvlJc w:val="left"/>
-      <w:pPr>
-        <w:ind w:left="5760" w:hanging="360"/>
-      </w:pPr>
-      <w:rPr>
-        <w:rFonts w:ascii="Courier New" w:hAnsi="Courier New" w:cs="Courier New" w:hint="default"/>
-      </w:rPr>
-    </w:lvl>
-    <w:lvl w:ilvl="8" w:tplc="04160005" w:tentative="1">
-      <w:start w:val="1"/>
-      <w:numFmt w:val="bullet"/>
-      <w:lvlText w:val=""/>
-      <w:lvlJc w:val="left"/>
-      <w:pPr>
-        <w:ind w:left="6480" w:hanging="360"/>
-      </w:pPr>
-      <w:rPr>
-        <w:rFonts w:ascii="Wingdings" w:hAnsi="Wingdings" w:hint="default"/>
-      </w:rPr>
-    </w:lvl>
-  </w:abstractNum>
-  <w:abstractNum w:abstractNumId="1">
     <w:nsid w:val="29EB4F91"/>
     <w:multiLevelType w:val="hybridMultilevel"/>
     <w:tmpl w:val="4C086832"/>
@@ -2886,9 +2423,6 @@
     </w:lvl>
   </w:abstractNum>
   <w:num w:numId="1">
-    <w:abstractNumId w:val="1"/>
-  </w:num>
-  <w:num w:numId="2">
     <w:abstractNumId w:val="0"/>
   </w:num>
 </w:numbering>
@@ -3208,6 +2742,74 @@
       <w:contextualSpacing/>
     </w:pPr>
   </w:style>
+  <w:style w:type="character" w:styleId="Refdecomentrio">
+    <w:name w:val="annotation reference"/>
+    <w:basedOn w:val="Fontepargpadro"/>
+    <w:uiPriority w:val="99"/>
+    <w:semiHidden/>
+    <w:unhideWhenUsed/>
+    <w:rsid w:val="00C639AA"/>
+    <w:rPr>
+      <w:sz w:val="16"/>
+      <w:szCs w:val="16"/>
+    </w:rPr>
+  </w:style>
+  <w:style w:type="paragraph" w:styleId="Textodecomentrio">
+    <w:name w:val="annotation text"/>
+    <w:basedOn w:val="Normal"/>
+    <w:link w:val="TextodecomentrioChar"/>
+    <w:uiPriority w:val="99"/>
+    <w:semiHidden/>
+    <w:unhideWhenUsed/>
+    <w:rsid w:val="00C639AA"/>
+    <w:pPr>
+      <w:spacing w:line="240" w:lineRule="auto"/>
+    </w:pPr>
+    <w:rPr>
+      <w:sz w:val="20"/>
+      <w:szCs w:val="20"/>
+    </w:rPr>
+  </w:style>
+  <w:style w:type="character" w:customStyle="1" w:styleId="TextodecomentrioChar">
+    <w:name w:val="Texto de comentário Char"/>
+    <w:basedOn w:val="Fontepargpadro"/>
+    <w:link w:val="Textodecomentrio"/>
+    <w:uiPriority w:val="99"/>
+    <w:semiHidden/>
+    <w:rsid w:val="00C639AA"/>
+    <w:rPr>
+      <w:sz w:val="20"/>
+      <w:szCs w:val="20"/>
+    </w:rPr>
+  </w:style>
+  <w:style w:type="paragraph" w:styleId="Assuntodocomentrio">
+    <w:name w:val="annotation subject"/>
+    <w:basedOn w:val="Textodecomentrio"/>
+    <w:next w:val="Textodecomentrio"/>
+    <w:link w:val="AssuntodocomentrioChar"/>
+    <w:uiPriority w:val="99"/>
+    <w:semiHidden/>
+    <w:unhideWhenUsed/>
+    <w:rsid w:val="00C639AA"/>
+    <w:rPr>
+      <w:b/>
+      <w:bCs/>
+    </w:rPr>
+  </w:style>
+  <w:style w:type="character" w:customStyle="1" w:styleId="AssuntodocomentrioChar">
+    <w:name w:val="Assunto do comentário Char"/>
+    <w:basedOn w:val="TextodecomentrioChar"/>
+    <w:link w:val="Assuntodocomentrio"/>
+    <w:uiPriority w:val="99"/>
+    <w:semiHidden/>
+    <w:rsid w:val="00C639AA"/>
+    <w:rPr>
+      <w:b/>
+      <w:bCs/>
+      <w:sz w:val="20"/>
+      <w:szCs w:val="20"/>
+    </w:rPr>
+  </w:style>
 </w:styles>
 </file>
 
@@ -3216,10 +2818,10 @@
   <w:docDefaults>
     <w:rPrDefault>
       <w:rPr>
-        <w:rFonts w:asciiTheme="minorHAnsi" w:eastAsiaTheme="minorEastAsia" w:hAnsiTheme="minorHAnsi" w:cstheme="minorBidi"/>
+        <w:rFonts w:asciiTheme="minorHAnsi" w:eastAsiaTheme="minorHAnsi" w:hAnsiTheme="minorHAnsi" w:cstheme="minorBidi"/>
         <w:sz w:val="22"/>
         <w:szCs w:val="22"/>
-        <w:lang w:val="pt-BR" w:eastAsia="pt-BR" w:bidi="ar-SA"/>
+        <w:lang w:val="pt-BR" w:eastAsia="en-US" w:bidi="ar-SA"/>
       </w:rPr>
     </w:rPrDefault>
     <w:pPrDefault>
@@ -3254,7 +2856,7 @@
     <w:lsdException w:name="Subtitle" w:semiHidden="0" w:uiPriority="11" w:unhideWhenUsed="0" w:qFormat="1"/>
     <w:lsdException w:name="Strong" w:semiHidden="0" w:uiPriority="22" w:unhideWhenUsed="0" w:qFormat="1"/>
     <w:lsdException w:name="Emphasis" w:semiHidden="0" w:uiPriority="20" w:unhideWhenUsed="0" w:qFormat="1"/>
-    <w:lsdException w:name="Table Grid" w:semiHidden="0" w:uiPriority="59" w:unhideWhenUsed="0"/>
+    <w:lsdException w:name="Table Grid" w:semiHidden="0" w:uiPriority="0" w:unhideWhenUsed="0"/>
     <w:lsdException w:name="Placeholder Text" w:unhideWhenUsed="0"/>
     <w:lsdException w:name="No Spacing" w:semiHidden="0" w:uiPriority="1" w:unhideWhenUsed="0" w:qFormat="1"/>
     <w:lsdException w:name="Light Shading" w:semiHidden="0" w:uiPriority="60" w:unhideWhenUsed="0"/>
@@ -3370,6 +2972,7 @@
   <w:style w:type="paragraph" w:default="1" w:styleId="Normal">
     <w:name w:val="Normal"/>
     <w:qFormat/>
+    <w:rsid w:val="007F5A5B"/>
   </w:style>
   <w:style w:type="character" w:default="1" w:styleId="Fontepargpadro">
     <w:name w:val="Default Paragraph Font"/>
@@ -3397,6 +3000,200 @@
     <w:uiPriority w:val="99"/>
     <w:semiHidden/>
     <w:unhideWhenUsed/>
+  </w:style>
+  <w:style w:type="paragraph" w:styleId="Cabealho">
+    <w:name w:val="header"/>
+    <w:basedOn w:val="Normal"/>
+    <w:link w:val="CabealhoChar"/>
+    <w:uiPriority w:val="99"/>
+    <w:unhideWhenUsed/>
+    <w:rsid w:val="009E649F"/>
+    <w:pPr>
+      <w:tabs>
+        <w:tab w:val="center" w:pos="4252"/>
+        <w:tab w:val="right" w:pos="8504"/>
+      </w:tabs>
+      <w:spacing w:after="0" w:line="240" w:lineRule="auto"/>
+    </w:pPr>
+  </w:style>
+  <w:style w:type="character" w:customStyle="1" w:styleId="CabealhoChar">
+    <w:name w:val="Cabeçalho Char"/>
+    <w:basedOn w:val="Fontepargpadro"/>
+    <w:link w:val="Cabealho"/>
+    <w:uiPriority w:val="99"/>
+    <w:rsid w:val="009E649F"/>
+  </w:style>
+  <w:style w:type="paragraph" w:styleId="Rodap">
+    <w:name w:val="footer"/>
+    <w:basedOn w:val="Normal"/>
+    <w:link w:val="RodapChar"/>
+    <w:uiPriority w:val="99"/>
+    <w:unhideWhenUsed/>
+    <w:rsid w:val="009E649F"/>
+    <w:pPr>
+      <w:tabs>
+        <w:tab w:val="center" w:pos="4252"/>
+        <w:tab w:val="right" w:pos="8504"/>
+      </w:tabs>
+      <w:spacing w:after="0" w:line="240" w:lineRule="auto"/>
+    </w:pPr>
+  </w:style>
+  <w:style w:type="character" w:customStyle="1" w:styleId="RodapChar">
+    <w:name w:val="Rodapé Char"/>
+    <w:basedOn w:val="Fontepargpadro"/>
+    <w:link w:val="Rodap"/>
+    <w:uiPriority w:val="99"/>
+    <w:rsid w:val="009E649F"/>
+  </w:style>
+  <w:style w:type="paragraph" w:styleId="Textodebalo">
+    <w:name w:val="Balloon Text"/>
+    <w:basedOn w:val="Normal"/>
+    <w:link w:val="TextodebaloChar"/>
+    <w:uiPriority w:val="99"/>
+    <w:semiHidden/>
+    <w:unhideWhenUsed/>
+    <w:rsid w:val="009E649F"/>
+    <w:pPr>
+      <w:spacing w:after="0" w:line="240" w:lineRule="auto"/>
+    </w:pPr>
+    <w:rPr>
+      <w:rFonts w:ascii="Tahoma" w:hAnsi="Tahoma" w:cs="Tahoma"/>
+      <w:sz w:val="16"/>
+      <w:szCs w:val="16"/>
+    </w:rPr>
+  </w:style>
+  <w:style w:type="character" w:customStyle="1" w:styleId="TextodebaloChar">
+    <w:name w:val="Texto de balão Char"/>
+    <w:basedOn w:val="Fontepargpadro"/>
+    <w:link w:val="Textodebalo"/>
+    <w:uiPriority w:val="99"/>
+    <w:semiHidden/>
+    <w:rsid w:val="009E649F"/>
+    <w:rPr>
+      <w:rFonts w:ascii="Tahoma" w:hAnsi="Tahoma" w:cs="Tahoma"/>
+      <w:sz w:val="16"/>
+      <w:szCs w:val="16"/>
+    </w:rPr>
+  </w:style>
+  <w:style w:type="table" w:styleId="Tabelacomgrade">
+    <w:name w:val="Table Grid"/>
+    <w:basedOn w:val="Tabelanormal"/>
+    <w:rsid w:val="009E649F"/>
+    <w:pPr>
+      <w:spacing w:after="0" w:line="240" w:lineRule="auto"/>
+    </w:pPr>
+    <w:tblPr>
+      <w:tblInd w:w="0" w:type="dxa"/>
+      <w:tblBorders>
+        <w:top w:val="single" w:sz="4" w:space="0" w:color="auto"/>
+        <w:left w:val="single" w:sz="4" w:space="0" w:color="auto"/>
+        <w:bottom w:val="single" w:sz="4" w:space="0" w:color="auto"/>
+        <w:right w:val="single" w:sz="4" w:space="0" w:color="auto"/>
+        <w:insideH w:val="single" w:sz="4" w:space="0" w:color="auto"/>
+        <w:insideV w:val="single" w:sz="4" w:space="0" w:color="auto"/>
+      </w:tblBorders>
+      <w:tblCellMar>
+        <w:top w:w="0" w:type="dxa"/>
+        <w:left w:w="108" w:type="dxa"/>
+        <w:bottom w:w="0" w:type="dxa"/>
+        <w:right w:w="108" w:type="dxa"/>
+      </w:tblCellMar>
+    </w:tblPr>
+  </w:style>
+  <w:style w:type="paragraph" w:styleId="NormalWeb">
+    <w:name w:val="Normal (Web)"/>
+    <w:basedOn w:val="Normal"/>
+    <w:uiPriority w:val="99"/>
+    <w:unhideWhenUsed/>
+    <w:rsid w:val="007D7994"/>
+    <w:pPr>
+      <w:spacing w:before="100" w:beforeAutospacing="1" w:after="100" w:afterAutospacing="1" w:line="240" w:lineRule="auto"/>
+    </w:pPr>
+    <w:rPr>
+      <w:rFonts w:ascii="Times New Roman" w:eastAsia="Times New Roman" w:hAnsi="Times New Roman" w:cs="Times New Roman"/>
+      <w:sz w:val="24"/>
+      <w:szCs w:val="24"/>
+      <w:lang w:eastAsia="pt-BR"/>
+    </w:rPr>
+  </w:style>
+  <w:style w:type="paragraph" w:styleId="PargrafodaLista">
+    <w:name w:val="List Paragraph"/>
+    <w:basedOn w:val="Normal"/>
+    <w:uiPriority w:val="34"/>
+    <w:qFormat/>
+    <w:rsid w:val="00EF5F11"/>
+    <w:pPr>
+      <w:ind w:left="720"/>
+      <w:contextualSpacing/>
+    </w:pPr>
+  </w:style>
+  <w:style w:type="character" w:styleId="Refdecomentrio">
+    <w:name w:val="annotation reference"/>
+    <w:basedOn w:val="Fontepargpadro"/>
+    <w:uiPriority w:val="99"/>
+    <w:semiHidden/>
+    <w:unhideWhenUsed/>
+    <w:rsid w:val="00C639AA"/>
+    <w:rPr>
+      <w:sz w:val="16"/>
+      <w:szCs w:val="16"/>
+    </w:rPr>
+  </w:style>
+  <w:style w:type="paragraph" w:styleId="Textodecomentrio">
+    <w:name w:val="annotation text"/>
+    <w:basedOn w:val="Normal"/>
+    <w:link w:val="TextodecomentrioChar"/>
+    <w:uiPriority w:val="99"/>
+    <w:semiHidden/>
+    <w:unhideWhenUsed/>
+    <w:rsid w:val="00C639AA"/>
+    <w:pPr>
+      <w:spacing w:line="240" w:lineRule="auto"/>
+    </w:pPr>
+    <w:rPr>
+      <w:sz w:val="20"/>
+      <w:szCs w:val="20"/>
+    </w:rPr>
+  </w:style>
+  <w:style w:type="character" w:customStyle="1" w:styleId="TextodecomentrioChar">
+    <w:name w:val="Texto de comentário Char"/>
+    <w:basedOn w:val="Fontepargpadro"/>
+    <w:link w:val="Textodecomentrio"/>
+    <w:uiPriority w:val="99"/>
+    <w:semiHidden/>
+    <w:rsid w:val="00C639AA"/>
+    <w:rPr>
+      <w:sz w:val="20"/>
+      <w:szCs w:val="20"/>
+    </w:rPr>
+  </w:style>
+  <w:style w:type="paragraph" w:styleId="Assuntodocomentrio">
+    <w:name w:val="annotation subject"/>
+    <w:basedOn w:val="Textodecomentrio"/>
+    <w:next w:val="Textodecomentrio"/>
+    <w:link w:val="AssuntodocomentrioChar"/>
+    <w:uiPriority w:val="99"/>
+    <w:semiHidden/>
+    <w:unhideWhenUsed/>
+    <w:rsid w:val="00C639AA"/>
+    <w:rPr>
+      <w:b/>
+      <w:bCs/>
+    </w:rPr>
+  </w:style>
+  <w:style w:type="character" w:customStyle="1" w:styleId="AssuntodocomentrioChar">
+    <w:name w:val="Assunto do comentário Char"/>
+    <w:basedOn w:val="TextodecomentrioChar"/>
+    <w:link w:val="Assuntodocomentrio"/>
+    <w:uiPriority w:val="99"/>
+    <w:semiHidden/>
+    <w:rsid w:val="00C639AA"/>
+    <w:rPr>
+      <w:b/>
+      <w:bCs/>
+      <w:sz w:val="20"/>
+      <w:szCs w:val="20"/>
+    </w:rPr>
   </w:style>
 </w:styles>
 </file>
@@ -3682,4 +3479,16 @@
   <a:objectDefaults/>
   <a:extraClrSchemeLst/>
 </a:theme>
+</file>
+
+<file path=customXml/item1.xml><?xml version="1.0" encoding="utf-8"?>
+<b:Sources xmlns:b="http://schemas.openxmlformats.org/officeDocument/2006/bibliography" xmlns="http://schemas.openxmlformats.org/officeDocument/2006/bibliography" SelectedStyle="\APASixthEditionOfficeOnline.xsl" StyleName="APA" Version="6"/>
+</file>
+
+<file path=customXml/itemProps1.xml><?xml version="1.0" encoding="utf-8"?>
+<ds:datastoreItem xmlns:ds="http://schemas.openxmlformats.org/officeDocument/2006/customXml" ds:itemID="{EFCC7349-82A2-4029-BC9C-665F02DFFB39}">
+  <ds:schemaRefs>
+    <ds:schemaRef ds:uri="http://schemas.openxmlformats.org/officeDocument/2006/bibliography"/>
+  </ds:schemaRefs>
+</ds:datastoreItem>
 </file>
</xml_diff>

<commit_message>
Caso de teste 9
</commit_message>
<xml_diff>
--- a/4.4 Caso de Teste - UC-09 Consultar atividade.docx
+++ b/4.4 Caso de Teste - UC-09 Consultar atividade.docx
@@ -1464,11 +1464,11 @@
         <w:tblLook w:val="0000" w:firstRow="0" w:lastRow="0" w:firstColumn="0" w:lastColumn="0" w:noHBand="0" w:noVBand="0"/>
       </w:tblPr>
       <w:tblGrid>
-        <w:gridCol w:w="1236"/>
-        <w:gridCol w:w="1228"/>
-        <w:gridCol w:w="1402"/>
-        <w:gridCol w:w="1359"/>
-        <w:gridCol w:w="1393"/>
+        <w:gridCol w:w="1242"/>
+        <w:gridCol w:w="1226"/>
+        <w:gridCol w:w="1401"/>
+        <w:gridCol w:w="1357"/>
+        <w:gridCol w:w="1392"/>
         <w:gridCol w:w="1314"/>
         <w:gridCol w:w="1351"/>
       </w:tblGrid>
@@ -1783,6 +1783,14 @@
                 <w:bCs/>
               </w:rPr>
             </w:pPr>
+            <w:r>
+              <w:rPr>
+                <w:rFonts w:ascii="Arial" w:hAnsi="Arial" w:cs="Arial"/>
+                <w:b/>
+                <w:bCs/>
+              </w:rPr>
+              <w:t>17/08/2015</w:t>
+            </w:r>
           </w:p>
         </w:tc>
         <w:tc>
@@ -1799,6 +1807,16 @@
                 <w:bCs/>
               </w:rPr>
             </w:pPr>
+            <w:proofErr w:type="spellStart"/>
+            <w:r>
+              <w:rPr>
+                <w:rFonts w:ascii="Arial" w:hAnsi="Arial" w:cs="Arial"/>
+                <w:b/>
+                <w:bCs/>
+              </w:rPr>
+              <w:t>Rafaella</w:t>
+            </w:r>
+            <w:proofErr w:type="spellEnd"/>
           </w:p>
         </w:tc>
         <w:tc>
@@ -1815,6 +1833,16 @@
                 <w:bCs/>
               </w:rPr>
             </w:pPr>
+            <w:proofErr w:type="gramStart"/>
+            <w:r>
+              <w:rPr>
+                <w:rFonts w:ascii="Arial" w:hAnsi="Arial" w:cs="Arial"/>
+                <w:b/>
+                <w:bCs/>
+              </w:rPr>
+              <w:t>1</w:t>
+            </w:r>
+            <w:proofErr w:type="gramEnd"/>
           </w:p>
         </w:tc>
         <w:tc>
@@ -1885,7 +1913,10 @@
     </w:tbl>
     <w:p/>
     <w:p/>
-    <w:p/>
+    <w:p>
+      <w:bookmarkStart w:id="0" w:name="_GoBack"/>
+      <w:bookmarkEnd w:id="0"/>
+    </w:p>
     <w:p/>
     <w:p/>
     <w:p>
@@ -2345,10 +2376,16 @@
             <w:rPr>
               <w:rFonts w:ascii="Arial" w:hAnsi="Arial" w:cs="Arial"/>
             </w:rPr>
-            <w:t xml:space="preserve"> Machines</w:t>
+            <w:t xml:space="preserve"> </w:t>
           </w:r>
-          <w:bookmarkStart w:id="0" w:name="_GoBack"/>
-          <w:bookmarkEnd w:id="0"/>
+          <w:proofErr w:type="spellStart"/>
+          <w:r>
+            <w:rPr>
+              <w:rFonts w:ascii="Arial" w:hAnsi="Arial" w:cs="Arial"/>
+            </w:rPr>
+            <w:t>Machines</w:t>
+          </w:r>
+          <w:proofErr w:type="spellEnd"/>
         </w:p>
       </w:tc>
     </w:tr>
@@ -3550,7 +3587,7 @@
 </file>
 
 <file path=customXml/itemProps1.xml><?xml version="1.0" encoding="utf-8"?>
-<ds:datastoreItem xmlns:ds="http://schemas.openxmlformats.org/officeDocument/2006/customXml" ds:itemID="{24C8FA58-A4A8-47B7-BC7F-569116FF221B}">
+<ds:datastoreItem xmlns:ds="http://schemas.openxmlformats.org/officeDocument/2006/customXml" ds:itemID="{D1870AAE-F4A1-4A76-A829-71C9DCE71E9D}">
   <ds:schemaRefs>
     <ds:schemaRef ds:uri="http://schemas.openxmlformats.org/officeDocument/2006/bibliography"/>
   </ds:schemaRefs>

</xml_diff>